<commit_message>
update method in util.py compeleted
</commit_message>
<xml_diff>
--- a/Phase 1/AI-Project1-Samin Mahdipour-9839039.docx
+++ b/Phase 1/AI-Project1-Samin Mahdipour-9839039.docx
@@ -121,11 +121,1157 @@
     </w:p>
     <w:p>
       <w:pPr>
+        <w:bidi/>
+        <w:rPr>
+          <w:rFonts w:cs="B Nazanin"/>
+          <w:sz w:val="28"/>
+          <w:szCs w:val="28"/>
+          <w:rtl/>
+          <w:lang w:bidi="fa-IR"/>
+        </w:rPr>
+      </w:pPr>
+      <w:r>
+        <w:rPr>
+          <w:rFonts w:cs="B Nazanin" w:hint="cs"/>
+          <w:sz w:val="28"/>
+          <w:szCs w:val="28"/>
+          <w:rtl/>
+          <w:lang w:bidi="fa-IR"/>
+        </w:rPr>
+        <w:t>این کلاس بصورت کلی ساختار یک مسئله جستجو را مشخص میکند</w:t>
+      </w:r>
+    </w:p>
+    <w:p>
+      <w:pPr>
         <w:pStyle w:val="ListParagraph"/>
         <w:numPr>
           <w:ilvl w:val="0"/>
-          <w:numId w:val="1"/>
-        </w:numPr>
+          <w:numId w:val="2"/>
+        </w:numPr>
+        <w:shd w:val="clear" w:color="auto" w:fill="2B2B2B"/>
+        <w:tabs>
+          <w:tab w:val="left" w:pos="916"/>
+          <w:tab w:val="left" w:pos="1832"/>
+          <w:tab w:val="left" w:pos="2748"/>
+          <w:tab w:val="left" w:pos="3664"/>
+          <w:tab w:val="left" w:pos="4580"/>
+          <w:tab w:val="left" w:pos="5496"/>
+          <w:tab w:val="left" w:pos="6412"/>
+          <w:tab w:val="left" w:pos="7328"/>
+          <w:tab w:val="left" w:pos="8244"/>
+          <w:tab w:val="left" w:pos="9160"/>
+          <w:tab w:val="left" w:pos="10076"/>
+          <w:tab w:val="left" w:pos="10992"/>
+          <w:tab w:val="left" w:pos="11908"/>
+          <w:tab w:val="left" w:pos="12824"/>
+          <w:tab w:val="left" w:pos="13740"/>
+          <w:tab w:val="left" w:pos="14656"/>
+        </w:tabs>
+        <w:spacing w:after="0" w:line="240" w:lineRule="auto"/>
+        <w:rPr>
+          <w:rFonts w:ascii="Courier New" w:eastAsia="Times New Roman" w:hAnsi="Courier New" w:cs="Courier New"/>
+          <w:color w:val="A9B7C6"/>
+          <w:sz w:val="20"/>
+          <w:szCs w:val="20"/>
+        </w:rPr>
+      </w:pPr>
+      <w:r>
+        <w:rPr>
+          <w:rFonts w:ascii="Courier New" w:eastAsia="Times New Roman" w:hAnsi="Courier New" w:cs="Courier New"/>
+          <w:color w:val="A9B7C6"/>
+          <w:sz w:val="20"/>
+          <w:szCs w:val="20"/>
+        </w:rPr>
+        <w:t>getStartState</w:t>
+      </w:r>
+    </w:p>
+    <w:p>
+      <w:pPr>
+        <w:pStyle w:val="ListParagraph"/>
+        <w:numPr>
+          <w:ilvl w:val="0"/>
+          <w:numId w:val="2"/>
+        </w:numPr>
+        <w:bidi/>
+        <w:rPr>
+          <w:rFonts w:cs="B Nazanin"/>
+          <w:sz w:val="28"/>
+          <w:szCs w:val="28"/>
+          <w:lang w:bidi="fa-IR"/>
+        </w:rPr>
+      </w:pPr>
+      <w:r>
+        <w:rPr>
+          <w:rFonts w:cs="B Nazanin" w:hint="cs"/>
+          <w:sz w:val="28"/>
+          <w:szCs w:val="28"/>
+          <w:rtl/>
+          <w:lang w:bidi="fa-IR"/>
+        </w:rPr>
+        <w:t>حالت اولیه را برای مسئله جستجو برمیگرداند</w:t>
+      </w:r>
+    </w:p>
+    <w:p>
+      <w:pPr>
+        <w:pStyle w:val="HTMLPreformatted"/>
+        <w:numPr>
+          <w:ilvl w:val="0"/>
+          <w:numId w:val="2"/>
+        </w:numPr>
+        <w:shd w:val="clear" w:color="auto" w:fill="2B2B2B"/>
+        <w:rPr>
+          <w:color w:val="A9B7C6"/>
+        </w:rPr>
+      </w:pPr>
+      <w:r>
+        <w:rPr>
+          <w:color w:val="A9B7C6"/>
+        </w:rPr>
+        <w:t>isGoalState</w:t>
+      </w:r>
+    </w:p>
+    <w:p>
+      <w:pPr>
+        <w:pStyle w:val="ListParagraph"/>
+        <w:numPr>
+          <w:ilvl w:val="0"/>
+          <w:numId w:val="2"/>
+        </w:numPr>
+        <w:bidi/>
+        <w:rPr>
+          <w:rFonts w:cs="B Nazanin"/>
+          <w:sz w:val="28"/>
+          <w:szCs w:val="28"/>
+          <w:lang w:bidi="fa-IR"/>
+        </w:rPr>
+      </w:pPr>
+      <w:r>
+        <w:rPr>
+          <w:rFonts w:cs="B Nazanin" w:hint="cs"/>
+          <w:sz w:val="28"/>
+          <w:szCs w:val="28"/>
+          <w:rtl/>
+          <w:lang w:bidi="fa-IR"/>
+        </w:rPr>
+        <w:t>درصورتی که در حالت قابل قبول هدف باشیم مقدار صحیح را برمیگرداند</w:t>
+      </w:r>
+    </w:p>
+    <w:p>
+      <w:pPr>
+        <w:pStyle w:val="HTMLPreformatted"/>
+        <w:numPr>
+          <w:ilvl w:val="0"/>
+          <w:numId w:val="2"/>
+        </w:numPr>
+        <w:shd w:val="clear" w:color="auto" w:fill="2B2B2B"/>
+        <w:rPr>
+          <w:color w:val="A9B7C6"/>
+        </w:rPr>
+      </w:pPr>
+      <w:r>
+        <w:rPr>
+          <w:color w:val="A9B7C6"/>
+        </w:rPr>
+        <w:t>getSuccessors</w:t>
+      </w:r>
+    </w:p>
+    <w:p>
+      <w:pPr>
+        <w:pStyle w:val="ListParagraph"/>
+        <w:numPr>
+          <w:ilvl w:val="0"/>
+          <w:numId w:val="2"/>
+        </w:numPr>
+        <w:bidi/>
+        <w:rPr>
+          <w:rFonts w:cs="B Nazanin"/>
+          <w:sz w:val="28"/>
+          <w:szCs w:val="28"/>
+          <w:lang w:bidi="fa-IR"/>
+        </w:rPr>
+      </w:pPr>
+      <w:r>
+        <w:rPr>
+          <w:rFonts w:cs="B Nazanin" w:hint="cs"/>
+          <w:sz w:val="28"/>
+          <w:szCs w:val="28"/>
+          <w:rtl/>
+          <w:lang w:bidi="fa-IR"/>
+        </w:rPr>
+        <w:t xml:space="preserve">یک سه گانه را برمیگرداند که شامل </w:t>
+      </w:r>
+      <w:r>
+        <w:rPr>
+          <w:rFonts w:cs="Calibri" w:hint="cs"/>
+          <w:sz w:val="28"/>
+          <w:szCs w:val="28"/>
+          <w:rtl/>
+          <w:lang w:bidi="fa-IR"/>
+        </w:rPr>
+        <w:t xml:space="preserve">"وارث" </w:t>
+      </w:r>
+      <w:r>
+        <w:rPr>
+          <w:rFonts w:cs="B Nazanin" w:hint="cs"/>
+          <w:sz w:val="28"/>
+          <w:szCs w:val="28"/>
+          <w:rtl/>
+          <w:lang w:bidi="fa-IR"/>
+        </w:rPr>
+        <w:t>یا بعبارت بهتر حالت ممکن بعدی، هزینه رسیدن به این حالت و عملی که باید انجام شود تا به آن برسیم خواهد بود</w:t>
+      </w:r>
+    </w:p>
+    <w:p>
+      <w:pPr>
+        <w:pStyle w:val="HTMLPreformatted"/>
+        <w:numPr>
+          <w:ilvl w:val="0"/>
+          <w:numId w:val="2"/>
+        </w:numPr>
+        <w:shd w:val="clear" w:color="auto" w:fill="2B2B2B"/>
+        <w:rPr>
+          <w:color w:val="A9B7C6"/>
+        </w:rPr>
+      </w:pPr>
+      <w:r>
+        <w:rPr>
+          <w:color w:val="A9B7C6"/>
+        </w:rPr>
+        <w:t>getCostOfActions</w:t>
+      </w:r>
+    </w:p>
+    <w:p>
+      <w:pPr>
+        <w:pStyle w:val="ListParagraph"/>
+        <w:numPr>
+          <w:ilvl w:val="0"/>
+          <w:numId w:val="2"/>
+        </w:numPr>
+        <w:bidi/>
+        <w:rPr>
+          <w:rFonts w:cs="B Nazanin"/>
+          <w:sz w:val="28"/>
+          <w:szCs w:val="28"/>
+          <w:lang w:bidi="fa-IR"/>
+        </w:rPr>
+      </w:pPr>
+      <w:r>
+        <w:rPr>
+          <w:rFonts w:cs="B Nazanin" w:hint="cs"/>
+          <w:sz w:val="28"/>
+          <w:szCs w:val="28"/>
+          <w:rtl/>
+          <w:lang w:bidi="fa-IR"/>
+        </w:rPr>
+        <w:t>براورد هزینه کلی برای مجموعه ای از اعمال را برمیگرداند</w:t>
+      </w:r>
+    </w:p>
+    <w:p>
+      <w:pPr>
+        <w:pStyle w:val="HTMLPreformatted"/>
+        <w:numPr>
+          <w:ilvl w:val="0"/>
+          <w:numId w:val="2"/>
+        </w:numPr>
+        <w:shd w:val="clear" w:color="auto" w:fill="2B2B2B"/>
+        <w:rPr>
+          <w:color w:val="A9B7C6"/>
+        </w:rPr>
+      </w:pPr>
+      <w:r>
+        <w:rPr>
+          <w:color w:val="A9B7C6"/>
+        </w:rPr>
+        <w:t>tinyMazeSearch</w:t>
+      </w:r>
+    </w:p>
+    <w:p>
+      <w:pPr>
+        <w:pStyle w:val="ListParagraph"/>
+        <w:numPr>
+          <w:ilvl w:val="0"/>
+          <w:numId w:val="2"/>
+        </w:numPr>
+        <w:bidi/>
+        <w:rPr>
+          <w:rFonts w:cs="B Nazanin"/>
+          <w:sz w:val="28"/>
+          <w:szCs w:val="28"/>
+          <w:lang w:bidi="fa-IR"/>
+        </w:rPr>
+      </w:pPr>
+      <w:r>
+        <w:rPr>
+          <w:rFonts w:cs="B Nazanin" w:hint="cs"/>
+          <w:sz w:val="28"/>
+          <w:szCs w:val="28"/>
+          <w:rtl/>
+          <w:lang w:bidi="fa-IR"/>
+        </w:rPr>
+        <w:t xml:space="preserve">دنباله ای از حرکات را که یک ماز کوچک را حل میکنند برمیگرداند، برای باقی ماز ها </w:t>
+      </w:r>
+      <w:r>
+        <w:rPr>
+          <w:rFonts w:cs="B Nazanin" w:hint="cs"/>
+          <w:sz w:val="28"/>
+          <w:szCs w:val="28"/>
+          <w:rtl/>
+          <w:lang w:bidi="fa-IR"/>
+        </w:rPr>
+        <w:t>جواب درستی نخواهد داشت.</w:t>
+      </w:r>
+    </w:p>
+    <w:p>
+      <w:pPr>
+        <w:pStyle w:val="HTMLPreformatted"/>
+        <w:numPr>
+          <w:ilvl w:val="0"/>
+          <w:numId w:val="2"/>
+        </w:numPr>
+        <w:shd w:val="clear" w:color="auto" w:fill="2B2B2B"/>
+        <w:rPr>
+          <w:color w:val="A9B7C6"/>
+        </w:rPr>
+      </w:pPr>
+      <w:r>
+        <w:rPr>
+          <w:color w:val="A9B7C6"/>
+        </w:rPr>
+        <w:t>depthFirstSearch</w:t>
+      </w:r>
+    </w:p>
+    <w:p>
+      <w:pPr>
+        <w:pStyle w:val="ListParagraph"/>
+        <w:numPr>
+          <w:ilvl w:val="0"/>
+          <w:numId w:val="2"/>
+        </w:numPr>
+        <w:bidi/>
+        <w:rPr>
+          <w:rFonts w:cs="B Nazanin"/>
+          <w:sz w:val="28"/>
+          <w:szCs w:val="28"/>
+          <w:lang w:bidi="fa-IR"/>
+        </w:rPr>
+      </w:pPr>
+      <w:r>
+        <w:rPr>
+          <w:rFonts w:cs="B Nazanin" w:hint="cs"/>
+          <w:sz w:val="28"/>
+          <w:szCs w:val="28"/>
+          <w:rtl/>
+          <w:lang w:bidi="fa-IR"/>
+        </w:rPr>
+        <w:t xml:space="preserve">با الگوریتم </w:t>
+      </w:r>
+      <w:r>
+        <w:rPr>
+          <w:rFonts w:cs="B Nazanin"/>
+          <w:sz w:val="28"/>
+          <w:szCs w:val="28"/>
+          <w:lang w:bidi="fa-IR"/>
+        </w:rPr>
+        <w:t>DFS</w:t>
+      </w:r>
+      <w:r>
+        <w:rPr>
+          <w:rFonts w:cs="B Nazanin" w:hint="cs"/>
+          <w:sz w:val="28"/>
+          <w:szCs w:val="28"/>
+          <w:rtl/>
+          <w:lang w:bidi="fa-IR"/>
+        </w:rPr>
+        <w:t xml:space="preserve"> عمیق ترین نود هارا در درخت جستجو میکند</w:t>
+      </w:r>
+    </w:p>
+    <w:p>
+      <w:pPr>
+        <w:pStyle w:val="HTMLPreformatted"/>
+        <w:numPr>
+          <w:ilvl w:val="0"/>
+          <w:numId w:val="2"/>
+        </w:numPr>
+        <w:shd w:val="clear" w:color="auto" w:fill="2B2B2B"/>
+        <w:rPr>
+          <w:color w:val="A9B7C6"/>
+        </w:rPr>
+      </w:pPr>
+      <w:r>
+        <w:rPr>
+          <w:color w:val="A9B7C6"/>
+        </w:rPr>
+        <w:t>breadthFirstSearch</w:t>
+      </w:r>
+    </w:p>
+    <w:p>
+      <w:pPr>
+        <w:pStyle w:val="ListParagraph"/>
+        <w:numPr>
+          <w:ilvl w:val="0"/>
+          <w:numId w:val="2"/>
+        </w:numPr>
+        <w:bidi/>
+        <w:rPr>
+          <w:rFonts w:cs="B Nazanin"/>
+          <w:sz w:val="28"/>
+          <w:szCs w:val="28"/>
+          <w:lang w:bidi="fa-IR"/>
+        </w:rPr>
+      </w:pPr>
+      <w:r>
+        <w:rPr>
+          <w:rFonts w:cs="B Nazanin" w:hint="cs"/>
+          <w:sz w:val="28"/>
+          <w:szCs w:val="28"/>
+          <w:rtl/>
+          <w:lang w:bidi="fa-IR"/>
+        </w:rPr>
+        <w:t xml:space="preserve">با الگوریتم </w:t>
+      </w:r>
+      <w:r>
+        <w:rPr>
+          <w:rFonts w:cs="B Nazanin"/>
+          <w:sz w:val="28"/>
+          <w:szCs w:val="28"/>
+          <w:lang w:bidi="fa-IR"/>
+        </w:rPr>
+        <w:t>BFS</w:t>
+      </w:r>
+      <w:r>
+        <w:rPr>
+          <w:rFonts w:cs="B Nazanin" w:hint="cs"/>
+          <w:sz w:val="28"/>
+          <w:szCs w:val="28"/>
+          <w:rtl/>
+          <w:lang w:bidi="fa-IR"/>
+        </w:rPr>
+        <w:t xml:space="preserve"> سطح به سطح جستجو میکند</w:t>
+      </w:r>
+    </w:p>
+    <w:p>
+      <w:pPr>
+        <w:pStyle w:val="HTMLPreformatted"/>
+        <w:numPr>
+          <w:ilvl w:val="0"/>
+          <w:numId w:val="2"/>
+        </w:numPr>
+        <w:shd w:val="clear" w:color="auto" w:fill="2B2B2B"/>
+        <w:rPr>
+          <w:color w:val="A9B7C6"/>
+        </w:rPr>
+      </w:pPr>
+      <w:r>
+        <w:rPr>
+          <w:color w:val="A9B7C6"/>
+        </w:rPr>
+        <w:t>uniformCostSearch</w:t>
+      </w:r>
+    </w:p>
+    <w:p>
+      <w:pPr>
+        <w:pStyle w:val="ListParagraph"/>
+        <w:numPr>
+          <w:ilvl w:val="0"/>
+          <w:numId w:val="2"/>
+        </w:numPr>
+        <w:bidi/>
+        <w:rPr>
+          <w:rFonts w:cs="B Nazanin"/>
+          <w:sz w:val="28"/>
+          <w:szCs w:val="28"/>
+          <w:lang w:bidi="fa-IR"/>
+        </w:rPr>
+      </w:pPr>
+      <w:r>
+        <w:rPr>
+          <w:rFonts w:cs="B Nazanin" w:hint="cs"/>
+          <w:sz w:val="28"/>
+          <w:szCs w:val="28"/>
+          <w:rtl/>
+          <w:lang w:bidi="fa-IR"/>
+        </w:rPr>
+        <w:t xml:space="preserve">با الگوریتم </w:t>
+      </w:r>
+      <w:r>
+        <w:rPr>
+          <w:rFonts w:cs="B Nazanin"/>
+          <w:sz w:val="28"/>
+          <w:szCs w:val="28"/>
+          <w:lang w:bidi="fa-IR"/>
+        </w:rPr>
+        <w:t>UCS</w:t>
+      </w:r>
+      <w:r>
+        <w:rPr>
+          <w:rFonts w:cs="B Nazanin" w:hint="cs"/>
+          <w:sz w:val="28"/>
+          <w:szCs w:val="28"/>
+          <w:rtl/>
+          <w:lang w:bidi="fa-IR"/>
+        </w:rPr>
+        <w:t xml:space="preserve"> نود ها با کمترین هزینه را جستجو میکند</w:t>
+      </w:r>
+    </w:p>
+    <w:p>
+      <w:pPr>
+        <w:pStyle w:val="HTMLPreformatted"/>
+        <w:numPr>
+          <w:ilvl w:val="0"/>
+          <w:numId w:val="2"/>
+        </w:numPr>
+        <w:shd w:val="clear" w:color="auto" w:fill="2B2B2B"/>
+        <w:rPr>
+          <w:color w:val="A9B7C6"/>
+        </w:rPr>
+      </w:pPr>
+      <w:r>
+        <w:rPr>
+          <w:color w:val="A9B7C6"/>
+        </w:rPr>
+        <w:t>nullHeuristic</w:t>
+      </w:r>
+    </w:p>
+    <w:p>
+      <w:pPr>
+        <w:pStyle w:val="ListParagraph"/>
+        <w:numPr>
+          <w:ilvl w:val="0"/>
+          <w:numId w:val="2"/>
+        </w:numPr>
+        <w:bidi/>
+        <w:rPr>
+          <w:rFonts w:cs="B Nazanin"/>
+          <w:sz w:val="28"/>
+          <w:szCs w:val="28"/>
+          <w:lang w:bidi="fa-IR"/>
+        </w:rPr>
+      </w:pPr>
+      <w:r>
+        <w:rPr>
+          <w:rFonts w:cs="B Nazanin"/>
+          <w:sz w:val="28"/>
+          <w:szCs w:val="28"/>
+          <w:lang w:bidi="fa-IR"/>
+        </w:rPr>
+        <w:t>heuristic</w:t>
+      </w:r>
+      <w:r>
+        <w:rPr>
+          <w:rFonts w:cs="B Nazanin" w:hint="cs"/>
+          <w:sz w:val="28"/>
+          <w:szCs w:val="28"/>
+          <w:rtl/>
+          <w:lang w:bidi="fa-IR"/>
+        </w:rPr>
+        <w:t xml:space="preserve"> را محاسبه میکند ( هزینه به نزدیک ترین حالت هدف ممکن)</w:t>
+      </w:r>
+    </w:p>
+    <w:p>
+      <w:pPr>
+        <w:pStyle w:val="HTMLPreformatted"/>
+        <w:numPr>
+          <w:ilvl w:val="0"/>
+          <w:numId w:val="2"/>
+        </w:numPr>
+        <w:shd w:val="clear" w:color="auto" w:fill="2B2B2B"/>
+        <w:rPr>
+          <w:color w:val="A9B7C6"/>
+        </w:rPr>
+      </w:pPr>
+      <w:r>
+        <w:rPr>
+          <w:color w:val="A9B7C6"/>
+        </w:rPr>
+        <w:lastRenderedPageBreak/>
+        <w:t>aStarSearch</w:t>
+      </w:r>
+    </w:p>
+    <w:p>
+      <w:pPr>
+        <w:pStyle w:val="ListParagraph"/>
+        <w:numPr>
+          <w:ilvl w:val="0"/>
+          <w:numId w:val="2"/>
+        </w:numPr>
+        <w:bidi/>
+        <w:rPr>
+          <w:rFonts w:cs="B Nazanin"/>
+          <w:sz w:val="28"/>
+          <w:szCs w:val="28"/>
+          <w:lang w:bidi="fa-IR"/>
+        </w:rPr>
+      </w:pPr>
+      <w:r>
+        <w:rPr>
+          <w:rFonts w:cs="B Nazanin" w:hint="cs"/>
+          <w:sz w:val="28"/>
+          <w:szCs w:val="28"/>
+          <w:rtl/>
+          <w:lang w:bidi="fa-IR"/>
+        </w:rPr>
+        <w:t xml:space="preserve">نود ای را جستجو میکند که بصورت برایند کمترین هزینه و اولین </w:t>
+      </w:r>
+      <w:r>
+        <w:rPr>
+          <w:rFonts w:cs="B Nazanin"/>
+          <w:sz w:val="28"/>
+          <w:szCs w:val="28"/>
+          <w:lang w:bidi="fa-IR"/>
+        </w:rPr>
+        <w:t xml:space="preserve">heuristic </w:t>
+      </w:r>
+      <w:r>
+        <w:rPr>
+          <w:rFonts w:cs="B Nazanin" w:hint="cs"/>
+          <w:sz w:val="28"/>
+          <w:szCs w:val="28"/>
+          <w:rtl/>
+          <w:lang w:bidi="fa-IR"/>
+        </w:rPr>
+        <w:t xml:space="preserve"> را دارد</w:t>
+      </w:r>
+    </w:p>
+    <w:p>
+      <w:pPr>
+        <w:bidi/>
+        <w:rPr>
+          <w:rFonts w:cs="B Nazanin"/>
+          <w:b/>
+          <w:bCs/>
+          <w:sz w:val="32"/>
+          <w:szCs w:val="32"/>
+          <w:lang w:bidi="fa-IR"/>
+        </w:rPr>
+      </w:pPr>
+      <w:r>
+        <w:rPr>
+          <w:rFonts w:cs="B Nazanin" w:hint="cs"/>
+          <w:b/>
+          <w:bCs/>
+          <w:sz w:val="32"/>
+          <w:szCs w:val="32"/>
+          <w:rtl/>
+          <w:lang w:bidi="fa-IR"/>
+        </w:rPr>
+        <w:t xml:space="preserve">کلاس ها در </w:t>
+      </w:r>
+      <w:r>
+        <w:rPr>
+          <w:rFonts w:cs="B Nazanin"/>
+          <w:b/>
+          <w:bCs/>
+          <w:sz w:val="32"/>
+          <w:szCs w:val="32"/>
+          <w:lang w:bidi="fa-IR"/>
+        </w:rPr>
+        <w:t>game.py</w:t>
+      </w:r>
+    </w:p>
+    <w:p>
+      <w:pPr>
+        <w:pStyle w:val="HTMLPreformatted"/>
+        <w:numPr>
+          <w:ilvl w:val="0"/>
+          <w:numId w:val="2"/>
+        </w:numPr>
+        <w:shd w:val="clear" w:color="auto" w:fill="2B2B2B"/>
+        <w:rPr>
+          <w:color w:val="A9B7C6"/>
+        </w:rPr>
+      </w:pPr>
+      <w:r>
+        <w:rPr>
+          <w:color w:val="A9B7C6"/>
+        </w:rPr>
+        <w:t>Agent</w:t>
+      </w:r>
+    </w:p>
+    <w:p>
+      <w:pPr>
+        <w:pStyle w:val="ListParagraph"/>
+        <w:numPr>
+          <w:ilvl w:val="0"/>
+          <w:numId w:val="2"/>
+        </w:numPr>
+        <w:bidi/>
+        <w:rPr>
+          <w:rFonts w:cs="B Nazanin"/>
+          <w:sz w:val="28"/>
+          <w:szCs w:val="28"/>
+          <w:lang w:bidi="fa-IR"/>
+        </w:rPr>
+      </w:pPr>
+      <w:r>
+        <w:rPr>
+          <w:rFonts w:cs="B Nazanin" w:hint="cs"/>
+          <w:sz w:val="28"/>
+          <w:szCs w:val="28"/>
+          <w:rtl/>
+          <w:lang w:bidi="fa-IR"/>
+        </w:rPr>
+        <w:t xml:space="preserve">کلاس اجنت متدی تحت عنوان </w:t>
+      </w:r>
+      <w:r>
+        <w:rPr>
+          <w:rFonts w:cs="B Nazanin"/>
+          <w:sz w:val="28"/>
+          <w:szCs w:val="28"/>
+          <w:lang w:bidi="fa-IR"/>
+        </w:rPr>
+        <w:t>getAction</w:t>
+      </w:r>
+      <w:r>
+        <w:rPr>
+          <w:rFonts w:cs="B Nazanin" w:hint="cs"/>
+          <w:sz w:val="28"/>
+          <w:szCs w:val="28"/>
+          <w:rtl/>
+          <w:lang w:bidi="fa-IR"/>
+        </w:rPr>
+        <w:t xml:space="preserve"> دارد که با دریافت حالت فعلی و عملی برای آن وارد عمل میشود</w:t>
+      </w:r>
+    </w:p>
+    <w:p>
+      <w:pPr>
+        <w:pStyle w:val="HTMLPreformatted"/>
+        <w:numPr>
+          <w:ilvl w:val="0"/>
+          <w:numId w:val="2"/>
+        </w:numPr>
+        <w:shd w:val="clear" w:color="auto" w:fill="2B2B2B"/>
+        <w:rPr>
+          <w:color w:val="A9B7C6"/>
+        </w:rPr>
+      </w:pPr>
+      <w:r>
+        <w:rPr>
+          <w:color w:val="A9B7C6"/>
+        </w:rPr>
+        <w:t>Configuration</w:t>
+      </w:r>
+    </w:p>
+    <w:p>
+      <w:pPr>
+        <w:pStyle w:val="ListParagraph"/>
+        <w:numPr>
+          <w:ilvl w:val="0"/>
+          <w:numId w:val="2"/>
+        </w:numPr>
+        <w:bidi/>
+        <w:rPr>
+          <w:rFonts w:cs="B Nazanin"/>
+          <w:sz w:val="28"/>
+          <w:szCs w:val="28"/>
+          <w:lang w:bidi="fa-IR"/>
+        </w:rPr>
+      </w:pPr>
+      <w:r>
+        <w:rPr>
+          <w:rFonts w:cs="B Nazanin" w:hint="cs"/>
+          <w:sz w:val="28"/>
+          <w:szCs w:val="28"/>
+          <w:rtl/>
+          <w:lang w:bidi="fa-IR"/>
+        </w:rPr>
+        <w:t>موقعیت فعلی را حفظ میکند در عین اینکه حرکت را دنبال میکند</w:t>
+      </w:r>
+    </w:p>
+    <w:p>
+      <w:pPr>
+        <w:pStyle w:val="HTMLPreformatted"/>
+        <w:numPr>
+          <w:ilvl w:val="0"/>
+          <w:numId w:val="2"/>
+        </w:numPr>
+        <w:shd w:val="clear" w:color="auto" w:fill="2B2B2B"/>
+        <w:rPr>
+          <w:color w:val="A9B7C6"/>
+        </w:rPr>
+      </w:pPr>
+      <w:r>
+        <w:rPr>
+          <w:color w:val="A9B7C6"/>
+        </w:rPr>
+        <w:t>AgentState</w:t>
+      </w:r>
+    </w:p>
+    <w:p>
+      <w:pPr>
+        <w:pStyle w:val="ListParagraph"/>
+        <w:numPr>
+          <w:ilvl w:val="0"/>
+          <w:numId w:val="2"/>
+        </w:numPr>
+        <w:bidi/>
+        <w:rPr>
+          <w:rFonts w:cs="B Nazanin"/>
+          <w:sz w:val="28"/>
+          <w:szCs w:val="28"/>
+          <w:lang w:bidi="fa-IR"/>
+        </w:rPr>
+      </w:pPr>
+      <w:r>
+        <w:rPr>
+          <w:rFonts w:cs="B Nazanin" w:hint="cs"/>
+          <w:sz w:val="28"/>
+          <w:szCs w:val="28"/>
+          <w:rtl/>
+          <w:lang w:bidi="fa-IR"/>
+        </w:rPr>
+        <w:t xml:space="preserve">حالت فعلی یک اجنت را نگه داری میکند </w:t>
+      </w:r>
+    </w:p>
+    <w:p>
+      <w:pPr>
+        <w:pStyle w:val="HTMLPreformatted"/>
+        <w:numPr>
+          <w:ilvl w:val="0"/>
+          <w:numId w:val="2"/>
+        </w:numPr>
+        <w:shd w:val="clear" w:color="auto" w:fill="2B2B2B"/>
+        <w:rPr>
+          <w:color w:val="A9B7C6"/>
+        </w:rPr>
+      </w:pPr>
+      <w:r>
+        <w:rPr>
+          <w:color w:val="A9B7C6"/>
+        </w:rPr>
+        <w:t>Directions</w:t>
+      </w:r>
+    </w:p>
+    <w:p>
+      <w:pPr>
+        <w:pStyle w:val="ListParagraph"/>
+        <w:numPr>
+          <w:ilvl w:val="0"/>
+          <w:numId w:val="2"/>
+        </w:numPr>
+        <w:bidi/>
+        <w:rPr>
+          <w:rFonts w:cs="B Nazanin"/>
+          <w:sz w:val="28"/>
+          <w:szCs w:val="28"/>
+          <w:lang w:bidi="fa-IR"/>
+        </w:rPr>
+      </w:pPr>
+      <w:r>
+        <w:rPr>
+          <w:rFonts w:cs="B Nazanin" w:hint="cs"/>
+          <w:sz w:val="28"/>
+          <w:szCs w:val="28"/>
+          <w:rtl/>
+          <w:lang w:bidi="fa-IR"/>
+        </w:rPr>
+        <w:t>موقعیت های حرکتی را تعریف میکند</w:t>
+      </w:r>
+    </w:p>
+    <w:p>
+      <w:pPr>
+        <w:pStyle w:val="HTMLPreformatted"/>
+        <w:numPr>
+          <w:ilvl w:val="0"/>
+          <w:numId w:val="2"/>
+        </w:numPr>
+        <w:shd w:val="clear" w:color="auto" w:fill="2B2B2B"/>
+        <w:rPr>
+          <w:color w:val="A9B7C6"/>
+        </w:rPr>
+      </w:pPr>
+      <w:r>
+        <w:rPr>
+          <w:color w:val="A9B7C6"/>
+        </w:rPr>
+        <w:t>Grid</w:t>
+      </w:r>
+    </w:p>
+    <w:p>
+      <w:pPr>
+        <w:pStyle w:val="ListParagraph"/>
+        <w:numPr>
+          <w:ilvl w:val="0"/>
+          <w:numId w:val="2"/>
+        </w:numPr>
+        <w:bidi/>
+        <w:rPr>
+          <w:rFonts w:cs="B Nazanin"/>
+          <w:sz w:val="28"/>
+          <w:szCs w:val="28"/>
+          <w:lang w:bidi="fa-IR"/>
+        </w:rPr>
+      </w:pPr>
+      <w:r>
+        <w:rPr>
+          <w:rFonts w:cs="B Nazanin" w:hint="cs"/>
+          <w:sz w:val="28"/>
+          <w:szCs w:val="28"/>
+          <w:rtl/>
+          <w:lang w:bidi="fa-IR"/>
+        </w:rPr>
+        <w:t xml:space="preserve">موقعیت خانه ها در بازی </w:t>
+      </w:r>
+    </w:p>
+    <w:p>
+      <w:pPr>
+        <w:bidi/>
+        <w:rPr>
+          <w:rFonts w:cs="B Nazanin"/>
+          <w:sz w:val="28"/>
+          <w:szCs w:val="28"/>
+          <w:lang w:bidi="fa-IR"/>
+        </w:rPr>
+      </w:pPr>
+    </w:p>
+    <w:p>
+      <w:pPr>
+        <w:bidi/>
+        <w:rPr>
+          <w:rFonts w:cs="B Nazanin"/>
+          <w:sz w:val="28"/>
+          <w:szCs w:val="28"/>
+          <w:rtl/>
+          <w:lang w:bidi="fa-IR"/>
+        </w:rPr>
+      </w:pPr>
+    </w:p>
+    <w:p>
+      <w:pPr>
+        <w:bidi/>
+        <w:rPr>
+          <w:rFonts w:cs="B Nazanin"/>
+          <w:sz w:val="28"/>
+          <w:szCs w:val="28"/>
+          <w:rtl/>
+          <w:lang w:bidi="fa-IR"/>
+        </w:rPr>
+      </w:pPr>
+    </w:p>
+    <w:p>
+      <w:pPr>
+        <w:bidi/>
+        <w:rPr>
+          <w:rFonts w:cs="B Nazanin"/>
+          <w:sz w:val="28"/>
+          <w:szCs w:val="28"/>
+          <w:rtl/>
+          <w:lang w:bidi="fa-IR"/>
+        </w:rPr>
+      </w:pPr>
+    </w:p>
+    <w:p>
+      <w:pPr>
+        <w:bidi/>
+        <w:rPr>
+          <w:rFonts w:cs="B Nazanin"/>
+          <w:sz w:val="28"/>
+          <w:szCs w:val="28"/>
+          <w:rtl/>
+          <w:lang w:bidi="fa-IR"/>
+        </w:rPr>
+      </w:pPr>
+    </w:p>
+    <w:p>
+      <w:pPr>
+        <w:bidi/>
+        <w:rPr>
+          <w:rFonts w:cs="B Nazanin"/>
+          <w:sz w:val="28"/>
+          <w:szCs w:val="28"/>
+          <w:rtl/>
+          <w:lang w:bidi="fa-IR"/>
+        </w:rPr>
+      </w:pPr>
+    </w:p>
+    <w:p>
+      <w:pPr>
+        <w:bidi/>
+        <w:rPr>
+          <w:rFonts w:cs="B Nazanin"/>
+          <w:sz w:val="28"/>
+          <w:szCs w:val="28"/>
+          <w:rtl/>
+          <w:lang w:bidi="fa-IR"/>
+        </w:rPr>
+      </w:pPr>
+    </w:p>
+    <w:p>
+      <w:pPr>
+        <w:bidi/>
+        <w:rPr>
+          <w:rFonts w:cs="B Nazanin"/>
+          <w:sz w:val="28"/>
+          <w:szCs w:val="28"/>
+          <w:rtl/>
+          <w:lang w:bidi="fa-IR"/>
+        </w:rPr>
+      </w:pPr>
+    </w:p>
+    <w:p>
+      <w:pPr>
+        <w:bidi/>
+        <w:rPr>
+          <w:rFonts w:cs="B Nazanin"/>
+          <w:sz w:val="28"/>
+          <w:szCs w:val="28"/>
+          <w:rtl/>
+          <w:lang w:bidi="fa-IR"/>
+        </w:rPr>
+      </w:pPr>
+    </w:p>
+    <w:p>
+      <w:pPr>
+        <w:bidi/>
+        <w:rPr>
+          <w:rFonts w:cs="B Nazanin"/>
+          <w:sz w:val="28"/>
+          <w:szCs w:val="28"/>
+          <w:rtl/>
+          <w:lang w:bidi="fa-IR"/>
+        </w:rPr>
+      </w:pPr>
+    </w:p>
+    <w:p>
+      <w:pPr>
+        <w:bidi/>
+        <w:rPr>
+          <w:rFonts w:cs="B Nazanin"/>
+          <w:sz w:val="28"/>
+          <w:szCs w:val="28"/>
+          <w:lang w:bidi="fa-IR"/>
+        </w:rPr>
+      </w:pPr>
+    </w:p>
+    <w:p>
+      <w:pPr>
+        <w:bidi/>
+        <w:rPr>
+          <w:rFonts w:cs="B Nazanin"/>
+          <w:sz w:val="28"/>
+          <w:szCs w:val="28"/>
+          <w:rtl/>
+          <w:lang w:bidi="fa-IR"/>
+        </w:rPr>
+      </w:pPr>
+      <w:r>
+        <w:rPr>
+          <w:rFonts w:cs="B Nazanin" w:hint="cs"/>
+          <w:sz w:val="28"/>
+          <w:szCs w:val="28"/>
+          <w:rtl/>
+          <w:lang w:bidi="fa-IR"/>
+        </w:rPr>
+        <w:lastRenderedPageBreak/>
+        <w:t>0)</w:t>
+      </w:r>
+    </w:p>
+    <w:p>
+      <w:pPr>
+        <w:bidi/>
+        <w:rPr>
+          <w:rFonts w:cs="B Nazanin"/>
+          <w:sz w:val="28"/>
+          <w:szCs w:val="28"/>
+          <w:rtl/>
+          <w:lang w:bidi="fa-IR"/>
+        </w:rPr>
+      </w:pPr>
+      <w:r>
+        <w:rPr>
+          <w:noProof/>
+        </w:rPr>
+        <w:drawing>
+          <wp:inline distT="0" distB="0" distL="0" distR="0" wp14:anchorId="7F991D0A" wp14:editId="7E508068">
+            <wp:extent cx="5943600" cy="2155190"/>
+            <wp:effectExtent l="0" t="0" r="0" b="0"/>
+            <wp:docPr id="4" name="Picture 4"/>
+            <wp:cNvGraphicFramePr>
+              <a:graphicFrameLocks xmlns:a="http://schemas.openxmlformats.org/drawingml/2006/main" noChangeAspect="1"/>
+            </wp:cNvGraphicFramePr>
+            <a:graphic xmlns:a="http://schemas.openxmlformats.org/drawingml/2006/main">
+              <a:graphicData uri="http://schemas.openxmlformats.org/drawingml/2006/picture">
+                <pic:pic xmlns:pic="http://schemas.openxmlformats.org/drawingml/2006/picture">
+                  <pic:nvPicPr>
+                    <pic:cNvPr id="1" name=""/>
+                    <pic:cNvPicPr/>
+                  </pic:nvPicPr>
+                  <pic:blipFill>
+                    <a:blip r:embed="rId8"/>
+                    <a:stretch>
+                      <a:fillRect/>
+                    </a:stretch>
+                  </pic:blipFill>
+                  <pic:spPr>
+                    <a:xfrm>
+                      <a:off x="0" y="0"/>
+                      <a:ext cx="5943600" cy="2155190"/>
+                    </a:xfrm>
+                    <a:prstGeom prst="rect">
+                      <a:avLst/>
+                    </a:prstGeom>
+                  </pic:spPr>
+                </pic:pic>
+              </a:graphicData>
+            </a:graphic>
+          </wp:inline>
+        </w:drawing>
+      </w:r>
+    </w:p>
+    <w:p>
+      <w:pPr>
+        <w:bidi/>
+        <w:rPr>
+          <w:rFonts w:cs="B Nazanin" w:hint="cs"/>
+          <w:sz w:val="28"/>
+          <w:szCs w:val="28"/>
+          <w:rtl/>
+          <w:lang w:bidi="fa-IR"/>
+        </w:rPr>
+      </w:pPr>
+      <w:r>
+        <w:rPr>
+          <w:rFonts w:cs="B Nazanin" w:hint="cs"/>
+          <w:sz w:val="28"/>
+          <w:szCs w:val="28"/>
+          <w:rtl/>
+          <w:lang w:bidi="fa-IR"/>
+        </w:rPr>
+        <w:t xml:space="preserve">در این بخش در یک حلقه روی آیتم های موجود در هیپ حرکت میکنیم، اگر آیتم </w:t>
+      </w:r>
+      <w:r>
+        <w:rPr>
+          <w:rFonts w:cs="B Nazanin"/>
+          <w:sz w:val="28"/>
+          <w:szCs w:val="28"/>
+          <w:lang w:bidi="fa-IR"/>
+        </w:rPr>
+        <w:t xml:space="preserve">i </w:t>
+      </w:r>
+      <w:r>
+        <w:rPr>
+          <w:rFonts w:cs="B Nazanin" w:hint="cs"/>
+          <w:sz w:val="28"/>
+          <w:szCs w:val="28"/>
+          <w:rtl/>
+          <w:lang w:bidi="fa-IR"/>
+        </w:rPr>
+        <w:t xml:space="preserve"> در هیپ موجود بود و اولویت کمتر یا مساوی داشت کاری نمیکنیم ولی اگر غیر این بود آن را از هیپ پاک کرده و مجددا هیپ را میسازیم و اگر این آیتم جدید بود آن را پوش میکنیم</w:t>
+      </w:r>
+    </w:p>
+    <w:p>
+      <w:pPr>
+        <w:bidi/>
+        <w:rPr>
+          <w:rFonts w:cs="B Nazanin"/>
+          <w:sz w:val="28"/>
+          <w:szCs w:val="28"/>
+          <w:rtl/>
+          <w:lang w:bidi="fa-IR"/>
+        </w:rPr>
+      </w:pPr>
+    </w:p>
+    <w:p>
+      <w:pPr>
         <w:bidi/>
         <w:rPr>
           <w:rFonts w:cs="B Nazanin" w:hint="cs"/>
@@ -137,7 +1283,7 @@
       </w:pPr>
     </w:p>
     <w:sectPr>
-      <w:headerReference w:type="default" r:id="rId8"/>
+      <w:headerReference w:type="default" r:id="rId9"/>
       <w:pgSz w:w="12240" w:h="15840"/>
       <w:pgMar w:top="1440" w:right="1440" w:bottom="1440" w:left="1440" w:header="720" w:footer="720" w:gutter="0"/>
       <w:cols w:space="720"/>
@@ -204,7 +1350,7 @@
       <w:pStyle w:val="Header"/>
       <w:bidi/>
       <w:rPr>
-        <w:rFonts w:cs="B Nazanin" w:hint="cs"/>
+        <w:rFonts w:cs="B Nazanin"/>
         <w:b/>
         <w:bCs/>
         <w:lang w:bidi="fa-IR"/>
@@ -227,10 +1373,10 @@
 <file path=word/numbering.xml><?xml version="1.0" encoding="utf-8"?>
 <w:numbering xmlns:wpc="http://schemas.microsoft.com/office/word/2010/wordprocessingCanvas" xmlns:cx="http://schemas.microsoft.com/office/drawing/2014/chartex" xmlns:cx1="http://schemas.microsoft.com/office/drawing/2015/9/8/chartex" xmlns:cx2="http://schemas.microsoft.com/office/drawing/2015/10/21/chartex" xmlns:cx3="http://schemas.microsoft.com/office/drawing/2016/5/9/chartex" xmlns:cx4="http://schemas.microsoft.com/office/drawing/2016/5/10/chartex" xmlns:cx5="http://schemas.microsoft.com/office/drawing/2016/5/11/chartex" xmlns:cx6="http://schemas.microsoft.com/office/drawing/2016/5/12/chartex" xmlns:cx7="http://schemas.microsoft.com/office/drawing/2016/5/13/chartex" xmlns:cx8="http://schemas.microsoft.com/office/drawing/2016/5/14/chartex" xmlns:mc="http://schemas.openxmlformats.org/markup-compatibility/2006" xmlns:aink="http://schemas.microsoft.com/office/drawing/2016/ink" xmlns:am3d="http://schemas.microsoft.com/office/drawing/2017/model3d" xmlns:o="urn:schemas-microsoft-com:office:office" xmlns:oel="http://schemas.microsoft.com/office/2019/extlst" xmlns:r="http://schemas.openxmlformats.org/officeDocument/2006/relationships" xmlns:m="http://schemas.openxmlformats.org/officeDocument/2006/math" xmlns:v="urn:schemas-microsoft-com:vml" xmlns:wp14="http://schemas.microsoft.com/office/word/2010/wordprocessingDrawing" xmlns:wp="http://schemas.openxmlformats.org/drawingml/2006/wordprocessingDrawing" xmlns:w10="urn:schemas-microsoft-com:office:word" xmlns:w="http://schemas.openxmlformats.org/wordprocessingml/2006/main" xmlns:w14="http://schemas.microsoft.com/office/word/2010/wordml" xmlns:w15="http://schemas.microsoft.com/office/word/2012/wordml" xmlns:w16cex="http://schemas.microsoft.com/office/word/2018/wordml/cex" xmlns:w16cid="http://schemas.microsoft.com/office/word/2016/wordml/cid" xmlns:w16="http://schemas.microsoft.com/office/word/2018/wordml" xmlns:w16sdtdh="http://schemas.microsoft.com/office/word/2020/wordml/sdtdatahash" xmlns:w16se="http://schemas.microsoft.com/office/word/2015/wordml/symex" xmlns:wpg="http://schemas.microsoft.com/office/word/2010/wordprocessingGroup" xmlns:wpi="http://schemas.microsoft.com/office/word/2010/wordprocessingInk" xmlns:wne="http://schemas.microsoft.com/office/word/2006/wordml" xmlns:wps="http://schemas.microsoft.com/office/word/2010/wordprocessingShape" mc:Ignorable="w14 w15 w16se w16cid w16 w16cex w16sdtdh wp14">
   <w:abstractNum w:abstractNumId="0" w15:restartNumberingAfterBreak="0">
-    <w:nsid w:val="1C120820"/>
+    <w:nsid w:val="11EB217A"/>
     <w:multiLevelType w:val="hybridMultilevel"/>
-    <w:tmpl w:val="21260622"/>
-    <w:lvl w:ilvl="0" w:tplc="F6888028">
+    <w:tmpl w:val="E6746B4E"/>
+    <w:lvl w:ilvl="0" w:tplc="B05C3F82">
       <w:numFmt w:val="bullet"/>
       <w:lvlText w:val="-"/>
       <w:lvlJc w:val="left"/>
@@ -338,7 +1484,122 @@
       </w:rPr>
     </w:lvl>
   </w:abstractNum>
+  <w:abstractNum w:abstractNumId="1" w15:restartNumberingAfterBreak="0">
+    <w:nsid w:val="1C120820"/>
+    <w:multiLevelType w:val="hybridMultilevel"/>
+    <w:tmpl w:val="21260622"/>
+    <w:lvl w:ilvl="0" w:tplc="F6888028">
+      <w:numFmt w:val="bullet"/>
+      <w:lvlText w:val="-"/>
+      <w:lvlJc w:val="left"/>
+      <w:pPr>
+        <w:ind w:left="720" w:hanging="360"/>
+      </w:pPr>
+      <w:rPr>
+        <w:rFonts w:asciiTheme="minorHAnsi" w:eastAsiaTheme="minorHAnsi" w:hAnsiTheme="minorHAnsi" w:cs="B Nazanin" w:hint="default"/>
+      </w:rPr>
+    </w:lvl>
+    <w:lvl w:ilvl="1" w:tplc="04090003" w:tentative="1">
+      <w:start w:val="1"/>
+      <w:numFmt w:val="bullet"/>
+      <w:lvlText w:val="o"/>
+      <w:lvlJc w:val="left"/>
+      <w:pPr>
+        <w:ind w:left="1440" w:hanging="360"/>
+      </w:pPr>
+      <w:rPr>
+        <w:rFonts w:ascii="Courier New" w:hAnsi="Courier New" w:cs="Courier New" w:hint="default"/>
+      </w:rPr>
+    </w:lvl>
+    <w:lvl w:ilvl="2" w:tplc="04090005" w:tentative="1">
+      <w:start w:val="1"/>
+      <w:numFmt w:val="bullet"/>
+      <w:lvlText w:val=""/>
+      <w:lvlJc w:val="left"/>
+      <w:pPr>
+        <w:ind w:left="2160" w:hanging="360"/>
+      </w:pPr>
+      <w:rPr>
+        <w:rFonts w:ascii="Wingdings" w:hAnsi="Wingdings" w:hint="default"/>
+      </w:rPr>
+    </w:lvl>
+    <w:lvl w:ilvl="3" w:tplc="04090001" w:tentative="1">
+      <w:start w:val="1"/>
+      <w:numFmt w:val="bullet"/>
+      <w:lvlText w:val=""/>
+      <w:lvlJc w:val="left"/>
+      <w:pPr>
+        <w:ind w:left="2880" w:hanging="360"/>
+      </w:pPr>
+      <w:rPr>
+        <w:rFonts w:ascii="Symbol" w:hAnsi="Symbol" w:hint="default"/>
+      </w:rPr>
+    </w:lvl>
+    <w:lvl w:ilvl="4" w:tplc="04090003" w:tentative="1">
+      <w:start w:val="1"/>
+      <w:numFmt w:val="bullet"/>
+      <w:lvlText w:val="o"/>
+      <w:lvlJc w:val="left"/>
+      <w:pPr>
+        <w:ind w:left="3600" w:hanging="360"/>
+      </w:pPr>
+      <w:rPr>
+        <w:rFonts w:ascii="Courier New" w:hAnsi="Courier New" w:cs="Courier New" w:hint="default"/>
+      </w:rPr>
+    </w:lvl>
+    <w:lvl w:ilvl="5" w:tplc="04090005" w:tentative="1">
+      <w:start w:val="1"/>
+      <w:numFmt w:val="bullet"/>
+      <w:lvlText w:val=""/>
+      <w:lvlJc w:val="left"/>
+      <w:pPr>
+        <w:ind w:left="4320" w:hanging="360"/>
+      </w:pPr>
+      <w:rPr>
+        <w:rFonts w:ascii="Wingdings" w:hAnsi="Wingdings" w:hint="default"/>
+      </w:rPr>
+    </w:lvl>
+    <w:lvl w:ilvl="6" w:tplc="04090001" w:tentative="1">
+      <w:start w:val="1"/>
+      <w:numFmt w:val="bullet"/>
+      <w:lvlText w:val=""/>
+      <w:lvlJc w:val="left"/>
+      <w:pPr>
+        <w:ind w:left="5040" w:hanging="360"/>
+      </w:pPr>
+      <w:rPr>
+        <w:rFonts w:ascii="Symbol" w:hAnsi="Symbol" w:hint="default"/>
+      </w:rPr>
+    </w:lvl>
+    <w:lvl w:ilvl="7" w:tplc="04090003" w:tentative="1">
+      <w:start w:val="1"/>
+      <w:numFmt w:val="bullet"/>
+      <w:lvlText w:val="o"/>
+      <w:lvlJc w:val="left"/>
+      <w:pPr>
+        <w:ind w:left="5760" w:hanging="360"/>
+      </w:pPr>
+      <w:rPr>
+        <w:rFonts w:ascii="Courier New" w:hAnsi="Courier New" w:cs="Courier New" w:hint="default"/>
+      </w:rPr>
+    </w:lvl>
+    <w:lvl w:ilvl="8" w:tplc="04090005" w:tentative="1">
+      <w:start w:val="1"/>
+      <w:numFmt w:val="bullet"/>
+      <w:lvlText w:val=""/>
+      <w:lvlJc w:val="left"/>
+      <w:pPr>
+        <w:ind w:left="6480" w:hanging="360"/>
+      </w:pPr>
+      <w:rPr>
+        <w:rFonts w:ascii="Wingdings" w:hAnsi="Wingdings" w:hint="default"/>
+      </w:rPr>
+    </w:lvl>
+  </w:abstractNum>
   <w:num w:numId="1" w16cid:durableId="1631089684">
+    <w:abstractNumId w:val="1"/>
+  </w:num>
+  <w:num w:numId="2" w16cid:durableId="987899935">
     <w:abstractNumId w:val="0"/>
   </w:num>
 </w:numbering>
@@ -825,6 +2086,54 @@
       <w:contextualSpacing/>
     </w:pPr>
   </w:style>
+  <w:style w:type="paragraph" w:styleId="HTMLPreformatted">
+    <w:name w:val="HTML Preformatted"/>
+    <w:basedOn w:val="Normal"/>
+    <w:link w:val="HTMLPreformattedChar"/>
+    <w:uiPriority w:val="99"/>
+    <w:semiHidden/>
+    <w:unhideWhenUsed/>
+    <w:rsid w:val="00F9240B"/>
+    <w:pPr>
+      <w:tabs>
+        <w:tab w:val="left" w:pos="916"/>
+        <w:tab w:val="left" w:pos="1832"/>
+        <w:tab w:val="left" w:pos="2748"/>
+        <w:tab w:val="left" w:pos="3664"/>
+        <w:tab w:val="left" w:pos="4580"/>
+        <w:tab w:val="left" w:pos="5496"/>
+        <w:tab w:val="left" w:pos="6412"/>
+        <w:tab w:val="left" w:pos="7328"/>
+        <w:tab w:val="left" w:pos="8244"/>
+        <w:tab w:val="left" w:pos="9160"/>
+        <w:tab w:val="left" w:pos="10076"/>
+        <w:tab w:val="left" w:pos="10992"/>
+        <w:tab w:val="left" w:pos="11908"/>
+        <w:tab w:val="left" w:pos="12824"/>
+        <w:tab w:val="left" w:pos="13740"/>
+        <w:tab w:val="left" w:pos="14656"/>
+      </w:tabs>
+      <w:spacing w:after="0" w:line="240" w:lineRule="auto"/>
+    </w:pPr>
+    <w:rPr>
+      <w:rFonts w:ascii="Courier New" w:eastAsia="Times New Roman" w:hAnsi="Courier New" w:cs="Courier New"/>
+      <w:sz w:val="20"/>
+      <w:szCs w:val="20"/>
+    </w:rPr>
+  </w:style>
+  <w:style w:type="character" w:customStyle="1" w:styleId="HTMLPreformattedChar">
+    <w:name w:val="HTML Preformatted Char"/>
+    <w:basedOn w:val="DefaultParagraphFont"/>
+    <w:link w:val="HTMLPreformatted"/>
+    <w:uiPriority w:val="99"/>
+    <w:semiHidden/>
+    <w:rsid w:val="00F9240B"/>
+    <w:rPr>
+      <w:rFonts w:ascii="Courier New" w:eastAsia="Times New Roman" w:hAnsi="Courier New" w:cs="Courier New"/>
+      <w:sz w:val="20"/>
+      <w:szCs w:val="20"/>
+    </w:rPr>
+  </w:style>
 </w:styles>
 </file>
 

</xml_diff>

<commit_message>
step 3 - loading..
</commit_message>
<xml_diff>
--- a/Phase 1/AI-Project1-Samin Mahdipour-9839039.docx
+++ b/Phase 1/AI-Project1-Samin Mahdipour-9839039.docx
@@ -682,7 +682,29 @@
           <w:rtl/>
           <w:lang w:bidi="fa-IR"/>
         </w:rPr>
-        <w:t xml:space="preserve"> را محاسبه میکند ( هزینه به نزدیک ترین حالت هدف ممکن)</w:t>
+        <w:t xml:space="preserve"> را محاسبه میکند </w:t>
+      </w:r>
+      <w:proofErr w:type="gramStart"/>
+      <w:r>
+        <w:rPr>
+          <w:rFonts w:cs="B Nazanin" w:hint="cs"/>
+          <w:sz w:val="28"/>
+          <w:szCs w:val="28"/>
+          <w:rtl/>
+          <w:lang w:bidi="fa-IR"/>
+        </w:rPr>
+        <w:t>( هزینه</w:t>
+      </w:r>
+      <w:proofErr w:type="gramEnd"/>
+      <w:r>
+        <w:rPr>
+          <w:rFonts w:cs="B Nazanin" w:hint="cs"/>
+          <w:sz w:val="28"/>
+          <w:szCs w:val="28"/>
+          <w:rtl/>
+          <w:lang w:bidi="fa-IR"/>
+        </w:rPr>
+        <w:t xml:space="preserve"> به نزدیک ترین حالت هدف ممکن)</w:t>
       </w:r>
     </w:p>
     <w:p>
@@ -1605,6 +1627,7 @@
         <w:t xml:space="preserve"> = </w:t>
       </w:r>
       <w:proofErr w:type="spellStart"/>
+      <w:proofErr w:type="gramStart"/>
       <w:r>
         <w:rPr>
           <w:color w:val="A9B7C6"/>
@@ -1612,6 +1635,7 @@
         <w:t>util.Stack</w:t>
       </w:r>
       <w:proofErr w:type="spellEnd"/>
+      <w:proofErr w:type="gramEnd"/>
       <w:r>
         <w:rPr>
           <w:color w:val="A9B7C6"/>
@@ -1676,6 +1700,7 @@
         <w:t xml:space="preserve"> = </w:t>
       </w:r>
       <w:proofErr w:type="spellStart"/>
+      <w:proofErr w:type="gramStart"/>
       <w:r>
         <w:rPr>
           <w:color w:val="A9B7C6"/>
@@ -1683,6 +1708,7 @@
         <w:t>problem.getStartState</w:t>
       </w:r>
       <w:proofErr w:type="spellEnd"/>
+      <w:proofErr w:type="gramEnd"/>
       <w:r>
         <w:rPr>
           <w:color w:val="A9B7C6"/>
@@ -1854,7 +1880,21 @@
         <w:rPr>
           <w:color w:val="A9B7C6"/>
         </w:rPr>
-        <w:t xml:space="preserve"> = set()</w:t>
+        <w:t xml:space="preserve"> = </w:t>
+      </w:r>
+      <w:proofErr w:type="gramStart"/>
+      <w:r>
+        <w:rPr>
+          <w:color w:val="A9B7C6"/>
+        </w:rPr>
+        <w:t>set(</w:t>
+      </w:r>
+      <w:proofErr w:type="gramEnd"/>
+      <w:r>
+        <w:rPr>
+          <w:color w:val="A9B7C6"/>
+        </w:rPr>
+        <w:t>)</w:t>
       </w:r>
     </w:p>
     <w:p>
@@ -1918,7 +1958,21 @@
         <w:rPr>
           <w:color w:val="808080"/>
         </w:rPr>
-        <w:t># node[0] : location, node[1] : path(NEWS)</w:t>
+        <w:t xml:space="preserve"># </w:t>
+      </w:r>
+      <w:proofErr w:type="gramStart"/>
+      <w:r>
+        <w:rPr>
+          <w:color w:val="808080"/>
+        </w:rPr>
+        <w:t>node[</w:t>
+      </w:r>
+      <w:proofErr w:type="gramEnd"/>
+      <w:r>
+        <w:rPr>
+          <w:color w:val="808080"/>
+        </w:rPr>
+        <w:t>0] : location, node[1] : path(NEWS)</w:t>
       </w:r>
       <w:r>
         <w:rPr>
@@ -2023,8 +2077,16 @@
         <w:rPr>
           <w:color w:val="A9B7C6"/>
         </w:rPr>
-        <w:t>(node[</w:t>
-      </w:r>
+        <w:t>(</w:t>
+      </w:r>
+      <w:proofErr w:type="gramStart"/>
+      <w:r>
+        <w:rPr>
+          <w:color w:val="A9B7C6"/>
+        </w:rPr>
+        <w:t>node[</w:t>
+      </w:r>
+      <w:proofErr w:type="gramEnd"/>
       <w:r>
         <w:rPr>
           <w:color w:val="6897BB"/>
@@ -2231,6 +2293,7 @@
         <w:t xml:space="preserve">successors = </w:t>
       </w:r>
       <w:proofErr w:type="spellStart"/>
+      <w:proofErr w:type="gramStart"/>
       <w:r>
         <w:rPr>
           <w:color w:val="A9B7C6"/>
@@ -2238,6 +2301,7 @@
         <w:t>problem.getSuccessors</w:t>
       </w:r>
       <w:proofErr w:type="spellEnd"/>
+      <w:proofErr w:type="gramEnd"/>
       <w:r>
         <w:rPr>
           <w:color w:val="A9B7C6"/>
@@ -2778,9 +2842,21 @@
           <w:sz w:val="24"/>
           <w:szCs w:val="24"/>
         </w:rPr>
-        <w:t xml:space="preserve"> IDS(</w:t>
+        <w:t xml:space="preserve"> </w:t>
+      </w:r>
+      <w:proofErr w:type="gramStart"/>
+      <w:r>
+        <w:rPr>
+          <w:rFonts w:ascii="Consolas" w:hAnsi="Consolas"/>
+          <w:color w:val="273239"/>
+          <w:spacing w:val="2"/>
+          <w:sz w:val="24"/>
+          <w:szCs w:val="24"/>
+        </w:rPr>
+        <w:t>IDS(</w:t>
       </w:r>
       <w:proofErr w:type="spellStart"/>
+      <w:proofErr w:type="gramEnd"/>
       <w:r>
         <w:rPr>
           <w:rFonts w:ascii="Consolas" w:hAnsi="Consolas"/>
@@ -2968,9 +3044,21 @@
           <w:sz w:val="24"/>
           <w:szCs w:val="24"/>
         </w:rPr>
-        <w:t xml:space="preserve"> DLS(</w:t>
+        <w:t xml:space="preserve"> </w:t>
+      </w:r>
+      <w:proofErr w:type="gramStart"/>
+      <w:r>
+        <w:rPr>
+          <w:rFonts w:ascii="Consolas" w:hAnsi="Consolas"/>
+          <w:color w:val="273239"/>
+          <w:spacing w:val="2"/>
+          <w:sz w:val="24"/>
+          <w:szCs w:val="24"/>
+        </w:rPr>
+        <w:t>DLS(</w:t>
       </w:r>
       <w:proofErr w:type="spellStart"/>
+      <w:proofErr w:type="gramEnd"/>
       <w:r>
         <w:rPr>
           <w:rFonts w:ascii="Consolas" w:hAnsi="Consolas"/>
@@ -3162,9 +3250,21 @@
           <w:sz w:val="24"/>
           <w:szCs w:val="24"/>
         </w:rPr>
-        <w:t xml:space="preserve"> DLS(</w:t>
+        <w:t xml:space="preserve"> </w:t>
+      </w:r>
+      <w:proofErr w:type="gramStart"/>
+      <w:r>
+        <w:rPr>
+          <w:rFonts w:ascii="Consolas" w:hAnsi="Consolas"/>
+          <w:color w:val="273239"/>
+          <w:spacing w:val="2"/>
+          <w:sz w:val="24"/>
+          <w:szCs w:val="24"/>
+        </w:rPr>
+        <w:t>DLS(</w:t>
       </w:r>
       <w:proofErr w:type="spellStart"/>
+      <w:proofErr w:type="gramEnd"/>
       <w:r>
         <w:rPr>
           <w:rFonts w:ascii="Consolas" w:hAnsi="Consolas"/>
@@ -3669,9 +3769,21 @@
           <w:sz w:val="24"/>
           <w:szCs w:val="24"/>
         </w:rPr>
-        <w:t xml:space="preserve"> DLS(</w:t>
+        <w:t xml:space="preserve"> </w:t>
+      </w:r>
+      <w:proofErr w:type="gramStart"/>
+      <w:r>
+        <w:rPr>
+          <w:rFonts w:ascii="Consolas" w:hAnsi="Consolas"/>
+          <w:color w:val="273239"/>
+          <w:spacing w:val="2"/>
+          <w:sz w:val="24"/>
+          <w:szCs w:val="24"/>
+        </w:rPr>
+        <w:t>DLS(</w:t>
       </w:r>
       <w:proofErr w:type="spellStart"/>
+      <w:proofErr w:type="gramEnd"/>
       <w:r>
         <w:rPr>
           <w:rFonts w:ascii="Consolas" w:hAnsi="Consolas"/>
@@ -4189,6 +4301,7 @@
         <w:t xml:space="preserve"> = </w:t>
       </w:r>
       <w:proofErr w:type="spellStart"/>
+      <w:proofErr w:type="gramStart"/>
       <w:r>
         <w:rPr>
           <w:color w:val="A9B7C6"/>
@@ -4196,6 +4309,7 @@
         <w:t>util.Queue</w:t>
       </w:r>
       <w:proofErr w:type="spellEnd"/>
+      <w:proofErr w:type="gramEnd"/>
       <w:r>
         <w:rPr>
           <w:color w:val="A9B7C6"/>
@@ -4370,6 +4484,15 @@
         </w:rPr>
         <w:t>)</w:t>
       </w:r>
+    </w:p>
+    <w:p>
+      <w:pPr>
+        <w:pStyle w:val="HTMLPreformatted"/>
+        <w:shd w:val="clear" w:color="auto" w:fill="2B2B2B"/>
+        <w:rPr>
+          <w:color w:val="A9B7C6"/>
+        </w:rPr>
+      </w:pPr>
       <w:r>
         <w:rPr>
           <w:color w:val="A9B7C6"/>
@@ -4408,7 +4531,21 @@
         <w:rPr>
           <w:color w:val="A9B7C6"/>
         </w:rPr>
-        <w:t xml:space="preserve"> = set()</w:t>
+        <w:t xml:space="preserve"> = </w:t>
+      </w:r>
+      <w:proofErr w:type="gramStart"/>
+      <w:r>
+        <w:rPr>
+          <w:color w:val="A9B7C6"/>
+        </w:rPr>
+        <w:t>set(</w:t>
+      </w:r>
+      <w:proofErr w:type="gramEnd"/>
+      <w:r>
+        <w:rPr>
+          <w:color w:val="A9B7C6"/>
+        </w:rPr>
+        <w:t>)</w:t>
       </w:r>
       <w:r>
         <w:rPr>
@@ -4469,12 +4606,23 @@
       <w:pPr>
         <w:bidi/>
         <w:rPr>
+          <w:rFonts w:cs="B Nazanin"/>
+          <w:sz w:val="28"/>
+          <w:szCs w:val="28"/>
+          <w:rtl/>
+          <w:lang w:bidi="fa-IR"/>
+        </w:rPr>
+      </w:pPr>
+      <w:r>
+        <w:rPr>
           <w:rFonts w:cs="B Nazanin" w:hint="cs"/>
           <w:sz w:val="28"/>
           <w:szCs w:val="28"/>
-          <w:lang w:bidi="fa-IR"/>
-        </w:rPr>
-      </w:pPr>
+          <w:rtl/>
+          <w:lang w:bidi="fa-IR"/>
+        </w:rPr>
+        <w:t xml:space="preserve">در قدم بعد اخرین گره را به عنوان گره فعلی در نظر میگیریم </w:t>
+      </w:r>
       <w:r>
         <w:rPr>
           <w:rFonts w:cs="B Nazanin" w:hint="cs"/>
@@ -4483,234 +4631,461 @@
           <w:rtl/>
           <w:lang w:bidi="fa-IR"/>
         </w:rPr>
-        <w:t xml:space="preserve">در قدم بعد اخرین گره را به عنوان گره فعلی در نظر میگیریم </w:t>
-      </w:r>
-    </w:p>
-    <w:p>
-      <w:pPr>
-        <w:bidi/>
-        <w:rPr>
-          <w:rFonts w:cs="B Nazanin"/>
-          <w:sz w:val="28"/>
-          <w:szCs w:val="28"/>
-          <w:lang w:bidi="fa-IR"/>
-        </w:rPr>
-      </w:pPr>
-    </w:p>
-    <w:p>
-      <w:pPr>
-        <w:bidi/>
-        <w:rPr>
-          <w:rFonts w:cs="B Nazanin"/>
-          <w:sz w:val="28"/>
-          <w:szCs w:val="28"/>
-          <w:lang w:bidi="fa-IR"/>
-        </w:rPr>
-      </w:pPr>
-    </w:p>
-    <w:p>
-      <w:pPr>
-        <w:bidi/>
-        <w:rPr>
-          <w:rFonts w:cs="B Nazanin"/>
-          <w:sz w:val="28"/>
-          <w:szCs w:val="28"/>
-          <w:lang w:bidi="fa-IR"/>
-        </w:rPr>
-      </w:pPr>
-    </w:p>
-    <w:p>
-      <w:pPr>
-        <w:bidi/>
-        <w:rPr>
-          <w:rFonts w:cs="B Nazanin"/>
-          <w:sz w:val="28"/>
-          <w:szCs w:val="28"/>
-          <w:lang w:bidi="fa-IR"/>
-        </w:rPr>
-      </w:pPr>
-    </w:p>
-    <w:p>
-      <w:pPr>
-        <w:bidi/>
-        <w:rPr>
-          <w:rFonts w:cs="B Nazanin"/>
-          <w:sz w:val="28"/>
-          <w:szCs w:val="28"/>
-          <w:lang w:bidi="fa-IR"/>
-        </w:rPr>
-      </w:pPr>
-    </w:p>
-    <w:p>
-      <w:pPr>
-        <w:bidi/>
-        <w:rPr>
-          <w:rFonts w:cs="B Nazanin"/>
-          <w:sz w:val="28"/>
-          <w:szCs w:val="28"/>
-          <w:lang w:bidi="fa-IR"/>
-        </w:rPr>
-      </w:pPr>
-    </w:p>
-    <w:p>
-      <w:pPr>
-        <w:bidi/>
-        <w:rPr>
-          <w:rFonts w:cs="B Nazanin"/>
-          <w:sz w:val="28"/>
-          <w:szCs w:val="28"/>
-          <w:lang w:bidi="fa-IR"/>
-        </w:rPr>
-      </w:pPr>
-    </w:p>
-    <w:p>
-      <w:pPr>
-        <w:bidi/>
-        <w:rPr>
-          <w:rFonts w:cs="B Nazanin"/>
-          <w:sz w:val="28"/>
-          <w:szCs w:val="28"/>
-          <w:lang w:bidi="fa-IR"/>
-        </w:rPr>
-      </w:pPr>
-    </w:p>
-    <w:p>
-      <w:pPr>
-        <w:bidi/>
-        <w:rPr>
-          <w:rFonts w:cs="B Nazanin"/>
-          <w:sz w:val="28"/>
-          <w:szCs w:val="28"/>
-          <w:lang w:bidi="fa-IR"/>
-        </w:rPr>
-      </w:pPr>
-    </w:p>
-    <w:p>
-      <w:pPr>
-        <w:bidi/>
-        <w:rPr>
-          <w:rFonts w:cs="B Nazanin"/>
-          <w:sz w:val="28"/>
-          <w:szCs w:val="28"/>
-          <w:lang w:bidi="fa-IR"/>
-        </w:rPr>
-      </w:pPr>
-    </w:p>
-    <w:p>
-      <w:pPr>
-        <w:bidi/>
-        <w:rPr>
-          <w:rFonts w:cs="B Nazanin"/>
-          <w:sz w:val="28"/>
-          <w:szCs w:val="28"/>
-          <w:lang w:bidi="fa-IR"/>
-        </w:rPr>
-      </w:pPr>
-    </w:p>
-    <w:p>
-      <w:pPr>
-        <w:bidi/>
-        <w:rPr>
-          <w:rFonts w:cs="B Nazanin"/>
-          <w:sz w:val="28"/>
-          <w:szCs w:val="28"/>
-          <w:lang w:bidi="fa-IR"/>
-        </w:rPr>
-      </w:pPr>
-    </w:p>
-    <w:p>
-      <w:pPr>
-        <w:bidi/>
-        <w:rPr>
-          <w:rFonts w:cs="B Nazanin"/>
-          <w:sz w:val="28"/>
-          <w:szCs w:val="28"/>
-          <w:lang w:bidi="fa-IR"/>
-        </w:rPr>
-      </w:pPr>
-    </w:p>
-    <w:p>
-      <w:pPr>
-        <w:bidi/>
-        <w:rPr>
-          <w:rFonts w:cs="B Nazanin"/>
-          <w:sz w:val="28"/>
-          <w:szCs w:val="28"/>
-          <w:lang w:bidi="fa-IR"/>
-        </w:rPr>
-      </w:pPr>
-    </w:p>
-    <w:p>
-      <w:pPr>
-        <w:bidi/>
-        <w:rPr>
-          <w:rFonts w:cs="B Nazanin"/>
-          <w:sz w:val="28"/>
-          <w:szCs w:val="28"/>
-          <w:lang w:bidi="fa-IR"/>
-        </w:rPr>
-      </w:pPr>
-    </w:p>
-    <w:p>
-      <w:pPr>
-        <w:bidi/>
-        <w:rPr>
-          <w:rFonts w:cs="B Nazanin"/>
-          <w:sz w:val="28"/>
-          <w:szCs w:val="28"/>
-          <w:lang w:bidi="fa-IR"/>
-        </w:rPr>
-      </w:pPr>
-    </w:p>
-    <w:p>
-      <w:pPr>
-        <w:bidi/>
-        <w:rPr>
-          <w:rFonts w:cs="B Nazanin"/>
-          <w:sz w:val="28"/>
-          <w:szCs w:val="28"/>
-          <w:lang w:bidi="fa-IR"/>
-        </w:rPr>
-      </w:pPr>
-    </w:p>
-    <w:p>
-      <w:pPr>
-        <w:bidi/>
-        <w:rPr>
-          <w:rFonts w:cs="B Nazanin"/>
-          <w:sz w:val="28"/>
-          <w:szCs w:val="28"/>
-          <w:lang w:bidi="fa-IR"/>
-        </w:rPr>
-      </w:pPr>
-    </w:p>
-    <w:p>
-      <w:pPr>
-        <w:bidi/>
-        <w:rPr>
-          <w:rFonts w:cs="B Nazanin"/>
-          <w:sz w:val="28"/>
-          <w:szCs w:val="28"/>
-          <w:lang w:bidi="fa-IR"/>
-        </w:rPr>
-      </w:pPr>
-    </w:p>
-    <w:p>
-      <w:pPr>
-        <w:bidi/>
-        <w:rPr>
-          <w:rFonts w:cs="B Nazanin"/>
-          <w:sz w:val="28"/>
-          <w:szCs w:val="28"/>
-          <w:lang w:bidi="fa-IR"/>
-        </w:rPr>
-      </w:pPr>
-    </w:p>
-    <w:p>
-      <w:pPr>
-        <w:bidi/>
-        <w:rPr>
-          <w:rFonts w:cs="B Nazanin"/>
+        <w:t>در صورتی که گره هدف بود ادامه نمیدهیم و درغیر این صورت وارث هارا پیدا کرده و به صف اضافه میکنیم:</w:t>
+      </w:r>
+    </w:p>
+    <w:p>
+      <w:pPr>
+        <w:pStyle w:val="HTMLPreformatted"/>
+        <w:shd w:val="clear" w:color="auto" w:fill="2B2B2B"/>
+        <w:rPr>
+          <w:color w:val="A9B7C6"/>
+        </w:rPr>
+      </w:pPr>
+      <w:r>
+        <w:rPr>
+          <w:color w:val="CC7832"/>
+        </w:rPr>
+        <w:t xml:space="preserve">while not </w:t>
+      </w:r>
+      <w:proofErr w:type="spellStart"/>
+      <w:r>
+        <w:rPr>
+          <w:color w:val="A9B7C6"/>
+        </w:rPr>
+        <w:t>forBFS.isEmpty</w:t>
+      </w:r>
+      <w:proofErr w:type="spellEnd"/>
+      <w:r>
+        <w:rPr>
+          <w:color w:val="A9B7C6"/>
+        </w:rPr>
+        <w:t>():</w:t>
+      </w:r>
+      <w:r>
+        <w:rPr>
+          <w:color w:val="A9B7C6"/>
+        </w:rPr>
+        <w:br/>
+        <w:t xml:space="preserve">    </w:t>
+      </w:r>
+      <w:r>
+        <w:rPr>
+          <w:color w:val="808080"/>
+        </w:rPr>
+        <w:t># node[0] : location, node[1] : path (NEWS)</w:t>
+      </w:r>
+      <w:r>
+        <w:rPr>
+          <w:color w:val="808080"/>
+        </w:rPr>
+        <w:br/>
+        <w:t xml:space="preserve">    #Setting latest node as current one</w:t>
+      </w:r>
+      <w:r>
+        <w:rPr>
+          <w:color w:val="808080"/>
+        </w:rPr>
+        <w:br/>
+        <w:t xml:space="preserve">    </w:t>
+      </w:r>
+      <w:r>
+        <w:rPr>
+          <w:color w:val="A9B7C6"/>
+        </w:rPr>
+        <w:t xml:space="preserve">node = </w:t>
+      </w:r>
+      <w:proofErr w:type="spellStart"/>
+      <w:r>
+        <w:rPr>
+          <w:color w:val="A9B7C6"/>
+        </w:rPr>
+        <w:t>forBFS.pop</w:t>
+      </w:r>
+      <w:proofErr w:type="spellEnd"/>
+      <w:r>
+        <w:rPr>
+          <w:color w:val="A9B7C6"/>
+        </w:rPr>
+        <w:t>()</w:t>
+      </w:r>
+      <w:r>
+        <w:rPr>
+          <w:color w:val="A9B7C6"/>
+        </w:rPr>
+        <w:br/>
+      </w:r>
+      <w:r>
+        <w:rPr>
+          <w:color w:val="A9B7C6"/>
+        </w:rPr>
+        <w:br/>
+        <w:t xml:space="preserve">    </w:t>
+      </w:r>
+      <w:r>
+        <w:rPr>
+          <w:color w:val="808080"/>
+        </w:rPr>
+        <w:t>#checking whether current node is goal</w:t>
+      </w:r>
+      <w:r>
+        <w:rPr>
+          <w:color w:val="808080"/>
+        </w:rPr>
+        <w:br/>
+        <w:t xml:space="preserve">    </w:t>
+      </w:r>
+      <w:r>
+        <w:rPr>
+          <w:color w:val="CC7832"/>
+        </w:rPr>
+        <w:t xml:space="preserve">if </w:t>
+      </w:r>
+      <w:proofErr w:type="spellStart"/>
+      <w:r>
+        <w:rPr>
+          <w:color w:val="A9B7C6"/>
+        </w:rPr>
+        <w:t>problem.isGoalState</w:t>
+      </w:r>
+      <w:proofErr w:type="spellEnd"/>
+      <w:r>
+        <w:rPr>
+          <w:color w:val="A9B7C6"/>
+        </w:rPr>
+        <w:t>(node[</w:t>
+      </w:r>
+      <w:r>
+        <w:rPr>
+          <w:color w:val="6897BB"/>
+        </w:rPr>
+        <w:t>0</w:t>
+      </w:r>
+      <w:r>
+        <w:rPr>
+          <w:color w:val="A9B7C6"/>
+        </w:rPr>
+        <w:t>]):</w:t>
+      </w:r>
+      <w:r>
+        <w:rPr>
+          <w:color w:val="A9B7C6"/>
+        </w:rPr>
+        <w:br/>
+        <w:t xml:space="preserve">        </w:t>
+      </w:r>
+      <w:r>
+        <w:rPr>
+          <w:color w:val="CC7832"/>
+        </w:rPr>
+        <w:t xml:space="preserve">return </w:t>
+      </w:r>
+      <w:r>
+        <w:rPr>
+          <w:color w:val="A9B7C6"/>
+        </w:rPr>
+        <w:t>node[</w:t>
+      </w:r>
+      <w:r>
+        <w:rPr>
+          <w:color w:val="6897BB"/>
+        </w:rPr>
+        <w:t>1</w:t>
+      </w:r>
+      <w:r>
+        <w:rPr>
+          <w:color w:val="A9B7C6"/>
+        </w:rPr>
+        <w:t>]</w:t>
+      </w:r>
+      <w:r>
+        <w:rPr>
+          <w:color w:val="A9B7C6"/>
+        </w:rPr>
+        <w:br/>
+      </w:r>
+      <w:r>
+        <w:rPr>
+          <w:color w:val="A9B7C6"/>
+        </w:rPr>
+        <w:br/>
+        <w:t xml:space="preserve">    </w:t>
+      </w:r>
+      <w:r>
+        <w:rPr>
+          <w:color w:val="808080"/>
+        </w:rPr>
+        <w:t>#getting current node successors</w:t>
+      </w:r>
+      <w:r>
+        <w:rPr>
+          <w:color w:val="808080"/>
+        </w:rPr>
+        <w:br/>
+        <w:t xml:space="preserve">    </w:t>
+      </w:r>
+      <w:proofErr w:type="spellStart"/>
+      <w:r>
+        <w:rPr>
+          <w:color w:val="A9B7C6"/>
+        </w:rPr>
+        <w:t>successors</w:t>
+      </w:r>
+      <w:proofErr w:type="spellEnd"/>
+      <w:r>
+        <w:rPr>
+          <w:color w:val="A9B7C6"/>
+        </w:rPr>
+        <w:t xml:space="preserve"> = </w:t>
+      </w:r>
+      <w:proofErr w:type="spellStart"/>
+      <w:r>
+        <w:rPr>
+          <w:color w:val="A9B7C6"/>
+        </w:rPr>
+        <w:t>problem.getSuccessors</w:t>
+      </w:r>
+      <w:proofErr w:type="spellEnd"/>
+      <w:r>
+        <w:rPr>
+          <w:color w:val="A9B7C6"/>
+        </w:rPr>
+        <w:t>(node[</w:t>
+      </w:r>
+      <w:r>
+        <w:rPr>
+          <w:color w:val="6897BB"/>
+        </w:rPr>
+        <w:t>0</w:t>
+      </w:r>
+      <w:r>
+        <w:rPr>
+          <w:color w:val="A9B7C6"/>
+        </w:rPr>
+        <w:t>])</w:t>
+      </w:r>
+      <w:r>
+        <w:rPr>
+          <w:color w:val="A9B7C6"/>
+        </w:rPr>
+        <w:br/>
+      </w:r>
+      <w:r>
+        <w:rPr>
+          <w:color w:val="A9B7C6"/>
+        </w:rPr>
+        <w:br/>
+        <w:t xml:space="preserve">    </w:t>
+      </w:r>
+      <w:r>
+        <w:rPr>
+          <w:color w:val="808080"/>
+        </w:rPr>
+        <w:t>#adding successors to queue if they are not visited</w:t>
+      </w:r>
+      <w:r>
+        <w:rPr>
+          <w:color w:val="808080"/>
+        </w:rPr>
+        <w:br/>
+        <w:t xml:space="preserve">    </w:t>
+      </w:r>
+      <w:r>
+        <w:rPr>
+          <w:color w:val="CC7832"/>
+        </w:rPr>
+        <w:t xml:space="preserve">for </w:t>
+      </w:r>
+      <w:r>
+        <w:rPr>
+          <w:color w:val="A9B7C6"/>
+        </w:rPr>
+        <w:t xml:space="preserve">item </w:t>
+      </w:r>
+      <w:r>
+        <w:rPr>
+          <w:color w:val="CC7832"/>
+        </w:rPr>
+        <w:t xml:space="preserve">in </w:t>
+      </w:r>
+      <w:r>
+        <w:rPr>
+          <w:color w:val="A9B7C6"/>
+        </w:rPr>
+        <w:t>successors:</w:t>
+      </w:r>
+      <w:r>
+        <w:rPr>
+          <w:color w:val="A9B7C6"/>
+        </w:rPr>
+        <w:br/>
+        <w:t xml:space="preserve">        </w:t>
+      </w:r>
+      <w:r>
+        <w:rPr>
+          <w:color w:val="CC7832"/>
+        </w:rPr>
+        <w:t xml:space="preserve">if </w:t>
+      </w:r>
+      <w:r>
+        <w:rPr>
+          <w:color w:val="A9B7C6"/>
+        </w:rPr>
+        <w:t>item[</w:t>
+      </w:r>
+      <w:r>
+        <w:rPr>
+          <w:color w:val="6897BB"/>
+        </w:rPr>
+        <w:t>0</w:t>
+      </w:r>
+      <w:r>
+        <w:rPr>
+          <w:color w:val="A9B7C6"/>
+        </w:rPr>
+        <w:t xml:space="preserve">] </w:t>
+      </w:r>
+      <w:r>
+        <w:rPr>
+          <w:color w:val="CC7832"/>
+        </w:rPr>
+        <w:t xml:space="preserve">in </w:t>
+      </w:r>
+      <w:proofErr w:type="spellStart"/>
+      <w:r>
+        <w:rPr>
+          <w:color w:val="A9B7C6"/>
+        </w:rPr>
+        <w:t>visitedLocations</w:t>
+      </w:r>
+      <w:proofErr w:type="spellEnd"/>
+      <w:r>
+        <w:rPr>
+          <w:color w:val="A9B7C6"/>
+        </w:rPr>
+        <w:t>:</w:t>
+      </w:r>
+      <w:r>
+        <w:rPr>
+          <w:color w:val="A9B7C6"/>
+        </w:rPr>
+        <w:br/>
+        <w:t xml:space="preserve">            </w:t>
+      </w:r>
+      <w:r>
+        <w:rPr>
+          <w:color w:val="CC7832"/>
+        </w:rPr>
+        <w:t>continue</w:t>
+      </w:r>
+      <w:r>
+        <w:rPr>
+          <w:color w:val="CC7832"/>
+        </w:rPr>
+        <w:br/>
+        <w:t xml:space="preserve">        </w:t>
+      </w:r>
+      <w:proofErr w:type="spellStart"/>
+      <w:r>
+        <w:rPr>
+          <w:color w:val="A9B7C6"/>
+        </w:rPr>
+        <w:t>visitedLocations.add</w:t>
+      </w:r>
+      <w:proofErr w:type="spellEnd"/>
+      <w:r>
+        <w:rPr>
+          <w:color w:val="A9B7C6"/>
+        </w:rPr>
+        <w:t>(item[</w:t>
+      </w:r>
+      <w:r>
+        <w:rPr>
+          <w:color w:val="6897BB"/>
+        </w:rPr>
+        <w:t>0</w:t>
+      </w:r>
+      <w:r>
+        <w:rPr>
+          <w:color w:val="A9B7C6"/>
+        </w:rPr>
+        <w:t>])</w:t>
+      </w:r>
+      <w:r>
+        <w:rPr>
+          <w:color w:val="A9B7C6"/>
+        </w:rPr>
+        <w:br/>
+        <w:t xml:space="preserve">        </w:t>
+      </w:r>
+      <w:proofErr w:type="spellStart"/>
+      <w:r>
+        <w:rPr>
+          <w:color w:val="A9B7C6"/>
+        </w:rPr>
+        <w:t>forBFS.push</w:t>
+      </w:r>
+      <w:proofErr w:type="spellEnd"/>
+      <w:r>
+        <w:rPr>
+          <w:color w:val="A9B7C6"/>
+        </w:rPr>
+        <w:t>((item[</w:t>
+      </w:r>
+      <w:r>
+        <w:rPr>
+          <w:color w:val="6897BB"/>
+        </w:rPr>
+        <w:t>0</w:t>
+      </w:r>
+      <w:r>
+        <w:rPr>
+          <w:color w:val="A9B7C6"/>
+        </w:rPr>
+        <w:t>]</w:t>
+      </w:r>
+      <w:r>
+        <w:rPr>
+          <w:color w:val="CC7832"/>
+        </w:rPr>
+        <w:t xml:space="preserve">, </w:t>
+      </w:r>
+      <w:r>
+        <w:rPr>
+          <w:color w:val="A9B7C6"/>
+        </w:rPr>
+        <w:t>node[</w:t>
+      </w:r>
+      <w:r>
+        <w:rPr>
+          <w:color w:val="6897BB"/>
+        </w:rPr>
+        <w:t>1</w:t>
+      </w:r>
+      <w:r>
+        <w:rPr>
+          <w:color w:val="A9B7C6"/>
+        </w:rPr>
+        <w:t>] + [item[</w:t>
+      </w:r>
+      <w:r>
+        <w:rPr>
+          <w:color w:val="6897BB"/>
+        </w:rPr>
+        <w:t>1</w:t>
+      </w:r>
+      <w:r>
+        <w:rPr>
+          <w:color w:val="A9B7C6"/>
+        </w:rPr>
+        <w:t>]]))</w:t>
+      </w:r>
+    </w:p>
+    <w:p>
+      <w:pPr>
+        <w:bidi/>
+        <w:rPr>
+          <w:rFonts w:cs="B Nazanin" w:hint="cs"/>
           <w:sz w:val="28"/>
           <w:szCs w:val="28"/>
           <w:lang w:bidi="fa-IR"/>
@@ -4743,6 +5118,7 @@
         <w:rPr>
           <w:noProof/>
         </w:rPr>
+        <w:lastRenderedPageBreak/>
         <w:drawing>
           <wp:anchor distT="0" distB="0" distL="114300" distR="114300" simplePos="0" relativeHeight="251659264" behindDoc="0" locked="0" layoutInCell="1" allowOverlap="1" wp14:anchorId="22451525" wp14:editId="0521197A">
             <wp:simplePos x="0" y="0"/>
@@ -5084,7 +5460,6 @@
         <w:rPr>
           <w:noProof/>
         </w:rPr>
-        <w:lastRenderedPageBreak/>
         <w:drawing>
           <wp:anchor distT="0" distB="0" distL="114300" distR="114300" simplePos="0" relativeHeight="251663360" behindDoc="0" locked="0" layoutInCell="1" allowOverlap="1" wp14:anchorId="431D6FC5" wp14:editId="4374D9FB">
             <wp:simplePos x="0" y="0"/>
@@ -5202,6 +5577,7 @@
         </w:drawing>
       </w:r>
       <w:proofErr w:type="spellStart"/>
+      <w:proofErr w:type="gramStart"/>
       <w:r>
         <w:rPr>
           <w:rFonts w:cs="B Nazanin"/>
@@ -5222,6 +5598,7 @@
         </w:rPr>
         <w:t xml:space="preserve"> :</w:t>
       </w:r>
+      <w:proofErr w:type="gramEnd"/>
     </w:p>
     <w:p>
       <w:pPr>
@@ -5362,6 +5739,92 @@
       <w:pPr>
         <w:bidi/>
         <w:rPr>
+          <w:rFonts w:cs="B Nazanin"/>
+          <w:sz w:val="28"/>
+          <w:szCs w:val="28"/>
+          <w:lang w:bidi="fa-IR"/>
+        </w:rPr>
+      </w:pPr>
+    </w:p>
+    <w:p>
+      <w:pPr>
+        <w:bidi/>
+        <w:rPr>
+          <w:rFonts w:cs="B Nazanin"/>
+          <w:sz w:val="28"/>
+          <w:szCs w:val="28"/>
+          <w:lang w:bidi="fa-IR"/>
+        </w:rPr>
+      </w:pPr>
+    </w:p>
+    <w:p>
+      <w:pPr>
+        <w:bidi/>
+        <w:rPr>
+          <w:rFonts w:cs="B Nazanin"/>
+          <w:sz w:val="28"/>
+          <w:szCs w:val="28"/>
+          <w:lang w:bidi="fa-IR"/>
+        </w:rPr>
+      </w:pPr>
+    </w:p>
+    <w:p>
+      <w:pPr>
+        <w:bidi/>
+        <w:rPr>
+          <w:rFonts w:cs="B Nazanin"/>
+          <w:sz w:val="28"/>
+          <w:szCs w:val="28"/>
+          <w:rtl/>
+          <w:lang w:bidi="fa-IR"/>
+        </w:rPr>
+      </w:pPr>
+      <w:r>
+        <w:rPr>
+          <w:noProof/>
+        </w:rPr>
+        <w:lastRenderedPageBreak/>
+        <w:drawing>
+          <wp:inline distT="0" distB="0" distL="0" distR="0" wp14:anchorId="0DD0170E" wp14:editId="7371DD56">
+            <wp:extent cx="5943600" cy="905510"/>
+            <wp:effectExtent l="0" t="0" r="0" b="8890"/>
+            <wp:docPr id="13" name="Picture 13"/>
+            <wp:cNvGraphicFramePr>
+              <a:graphicFrameLocks xmlns:a="http://schemas.openxmlformats.org/drawingml/2006/main" noChangeAspect="1"/>
+            </wp:cNvGraphicFramePr>
+            <a:graphic xmlns:a="http://schemas.openxmlformats.org/drawingml/2006/main">
+              <a:graphicData uri="http://schemas.openxmlformats.org/drawingml/2006/picture">
+                <pic:pic xmlns:pic="http://schemas.openxmlformats.org/drawingml/2006/picture">
+                  <pic:nvPicPr>
+                    <pic:cNvPr id="1" name=""/>
+                    <pic:cNvPicPr/>
+                  </pic:nvPicPr>
+                  <pic:blipFill>
+                    <a:blip r:embed="rId18"/>
+                    <a:stretch>
+                      <a:fillRect/>
+                    </a:stretch>
+                  </pic:blipFill>
+                  <pic:spPr>
+                    <a:xfrm>
+                      <a:off x="0" y="0"/>
+                      <a:ext cx="5943600" cy="905510"/>
+                    </a:xfrm>
+                    <a:prstGeom prst="rect">
+                      <a:avLst/>
+                    </a:prstGeom>
+                  </pic:spPr>
+                </pic:pic>
+              </a:graphicData>
+            </a:graphic>
+          </wp:inline>
+        </w:drawing>
+      </w:r>
+    </w:p>
+    <w:p>
+      <w:pPr>
+        <w:bidi/>
+        <w:rPr>
           <w:rFonts w:cs="B Nazanin" w:hint="cs"/>
           <w:sz w:val="28"/>
           <w:szCs w:val="28"/>
@@ -5369,9 +5832,1444 @@
           <w:lang w:bidi="fa-IR"/>
         </w:rPr>
       </w:pPr>
+      <w:r>
+        <w:rPr>
+          <w:rFonts w:cs="B Nazanin" w:hint="cs"/>
+          <w:sz w:val="28"/>
+          <w:szCs w:val="28"/>
+          <w:rtl/>
+          <w:lang w:bidi="fa-IR"/>
+        </w:rPr>
+        <w:t xml:space="preserve">در الگوریتم های </w:t>
+      </w:r>
+      <w:r>
+        <w:rPr>
+          <w:rFonts w:cs="B Nazanin"/>
+          <w:sz w:val="28"/>
+          <w:szCs w:val="28"/>
+          <w:lang w:bidi="fa-IR"/>
+        </w:rPr>
+        <w:t>bidirectional</w:t>
+      </w:r>
+      <w:r>
+        <w:rPr>
+          <w:rFonts w:cs="B Nazanin" w:hint="cs"/>
+          <w:sz w:val="28"/>
+          <w:szCs w:val="28"/>
+          <w:rtl/>
+          <w:lang w:bidi="fa-IR"/>
+        </w:rPr>
+        <w:t xml:space="preserve"> به جای اینکه تنها از طرف مبدا به سمت مقصد حرکت کنیم یا به عبارت بهتر از ابتدای مسئله به انتها برویم همزمان جستجو را از انتهای مسئله به سمت گره مبدا نیز آغاز میکنیم، محل تقاطع این دو جستجو مسیری را به ما خواهد داد که دنبالش هستیم. برای این جستجو میتوان از الگوریتم </w:t>
+      </w:r>
+      <w:r>
+        <w:rPr>
+          <w:rFonts w:cs="B Nazanin"/>
+          <w:sz w:val="28"/>
+          <w:szCs w:val="28"/>
+          <w:lang w:bidi="fa-IR"/>
+        </w:rPr>
+        <w:t>BFS</w:t>
+      </w:r>
+      <w:r>
+        <w:rPr>
+          <w:rFonts w:cs="B Nazanin" w:hint="cs"/>
+          <w:sz w:val="28"/>
+          <w:szCs w:val="28"/>
+          <w:rtl/>
+          <w:lang w:bidi="fa-IR"/>
+        </w:rPr>
+        <w:t xml:space="preserve"> استفاده کرد که در نهایت به ما </w:t>
+      </w:r>
+      <w:r>
+        <w:rPr>
+          <w:rFonts w:cs="B Nazanin"/>
+          <w:sz w:val="28"/>
+          <w:szCs w:val="28"/>
+          <w:lang w:bidi="fa-IR"/>
+        </w:rPr>
+        <w:t>BBFS</w:t>
+      </w:r>
+      <w:r>
+        <w:rPr>
+          <w:rFonts w:cs="B Nazanin" w:hint="cs"/>
+          <w:sz w:val="28"/>
+          <w:szCs w:val="28"/>
+          <w:rtl/>
+          <w:lang w:bidi="fa-IR"/>
+        </w:rPr>
+        <w:t xml:space="preserve"> را میدهد. </w:t>
+      </w:r>
+      <w:r>
+        <w:rPr>
+          <w:rFonts w:cs="B Nazanin" w:hint="cs"/>
+          <w:sz w:val="28"/>
+          <w:szCs w:val="28"/>
+          <w:rtl/>
+          <w:lang w:bidi="fa-IR"/>
+        </w:rPr>
+        <w:t>شبه کد به صورت زیر خواهد بود:</w:t>
+      </w:r>
+    </w:p>
+    <w:p>
+      <w:pPr>
+        <w:pStyle w:val="HTMLPreformatted"/>
+        <w:pBdr>
+          <w:top w:val="single" w:sz="6" w:space="15" w:color="000000"/>
+          <w:left w:val="single" w:sz="6" w:space="15" w:color="000000"/>
+          <w:bottom w:val="single" w:sz="6" w:space="15" w:color="000000"/>
+          <w:right w:val="single" w:sz="6" w:space="15" w:color="000000"/>
+        </w:pBdr>
+        <w:shd w:val="clear" w:color="auto" w:fill="0E0F11"/>
+        <w:spacing w:line="360" w:lineRule="atLeast"/>
+        <w:textAlignment w:val="baseline"/>
+        <w:rPr>
+          <w:rStyle w:val="HTMLCode"/>
+          <w:color w:val="E5EFF5"/>
+          <w:bdr w:val="none" w:sz="0" w:space="0" w:color="auto" w:frame="1"/>
+        </w:rPr>
+      </w:pPr>
+      <w:proofErr w:type="spellStart"/>
+      <w:r>
+        <w:rPr>
+          <w:rStyle w:val="HTMLCode"/>
+          <w:color w:val="E5EFF5"/>
+          <w:bdr w:val="none" w:sz="0" w:space="0" w:color="auto" w:frame="1"/>
+        </w:rPr>
+        <w:t>startq</w:t>
+      </w:r>
+      <w:proofErr w:type="spellEnd"/>
+      <w:r>
+        <w:rPr>
+          <w:rStyle w:val="HTMLCode"/>
+          <w:color w:val="E5EFF5"/>
+          <w:bdr w:val="none" w:sz="0" w:space="0" w:color="auto" w:frame="1"/>
+        </w:rPr>
+        <w:t xml:space="preserve"> = Queue for BFS from </w:t>
+      </w:r>
+      <w:r>
+        <w:rPr>
+          <w:rStyle w:val="hljs-keyword"/>
+          <w:rFonts w:ascii="inherit" w:hAnsi="inherit"/>
+          <w:color w:val="E5EFF5"/>
+          <w:sz w:val="21"/>
+          <w:szCs w:val="21"/>
+          <w:bdr w:val="none" w:sz="0" w:space="0" w:color="auto" w:frame="1"/>
+        </w:rPr>
+        <w:t>start</w:t>
+      </w:r>
+      <w:r>
+        <w:rPr>
+          <w:rStyle w:val="HTMLCode"/>
+          <w:color w:val="E5EFF5"/>
+          <w:bdr w:val="none" w:sz="0" w:space="0" w:color="auto" w:frame="1"/>
+        </w:rPr>
+        <w:t xml:space="preserve"> node</w:t>
+      </w:r>
+    </w:p>
+    <w:p>
+      <w:pPr>
+        <w:pStyle w:val="HTMLPreformatted"/>
+        <w:pBdr>
+          <w:top w:val="single" w:sz="6" w:space="15" w:color="000000"/>
+          <w:left w:val="single" w:sz="6" w:space="15" w:color="000000"/>
+          <w:bottom w:val="single" w:sz="6" w:space="15" w:color="000000"/>
+          <w:right w:val="single" w:sz="6" w:space="15" w:color="000000"/>
+        </w:pBdr>
+        <w:shd w:val="clear" w:color="auto" w:fill="0E0F11"/>
+        <w:spacing w:line="360" w:lineRule="atLeast"/>
+        <w:textAlignment w:val="baseline"/>
+        <w:rPr>
+          <w:rStyle w:val="HTMLCode"/>
+          <w:color w:val="E5EFF5"/>
+          <w:bdr w:val="none" w:sz="0" w:space="0" w:color="auto" w:frame="1"/>
+        </w:rPr>
+      </w:pPr>
+      <w:proofErr w:type="spellStart"/>
+      <w:r>
+        <w:rPr>
+          <w:rStyle w:val="HTMLCode"/>
+          <w:color w:val="E5EFF5"/>
+          <w:bdr w:val="none" w:sz="0" w:space="0" w:color="auto" w:frame="1"/>
+        </w:rPr>
+        <w:t>endq</w:t>
+      </w:r>
+      <w:proofErr w:type="spellEnd"/>
+      <w:r>
+        <w:rPr>
+          <w:rStyle w:val="HTMLCode"/>
+          <w:color w:val="E5EFF5"/>
+          <w:bdr w:val="none" w:sz="0" w:space="0" w:color="auto" w:frame="1"/>
+        </w:rPr>
+        <w:t xml:space="preserve"> = Queue </w:t>
+      </w:r>
+      <w:r>
+        <w:rPr>
+          <w:rStyle w:val="hljs-keyword"/>
+          <w:rFonts w:ascii="inherit" w:hAnsi="inherit"/>
+          <w:color w:val="E5EFF5"/>
+          <w:sz w:val="21"/>
+          <w:szCs w:val="21"/>
+          <w:bdr w:val="none" w:sz="0" w:space="0" w:color="auto" w:frame="1"/>
+        </w:rPr>
+        <w:t>for</w:t>
+      </w:r>
+      <w:r>
+        <w:rPr>
+          <w:rStyle w:val="HTMLCode"/>
+          <w:color w:val="E5EFF5"/>
+          <w:bdr w:val="none" w:sz="0" w:space="0" w:color="auto" w:frame="1"/>
+        </w:rPr>
+        <w:t xml:space="preserve"> BFS </w:t>
+      </w:r>
+      <w:r>
+        <w:rPr>
+          <w:rStyle w:val="hljs-keyword"/>
+          <w:rFonts w:ascii="inherit" w:hAnsi="inherit"/>
+          <w:color w:val="E5EFF5"/>
+          <w:sz w:val="21"/>
+          <w:szCs w:val="21"/>
+          <w:bdr w:val="none" w:sz="0" w:space="0" w:color="auto" w:frame="1"/>
+        </w:rPr>
+        <w:t>from</w:t>
+      </w:r>
+      <w:r>
+        <w:rPr>
+          <w:rStyle w:val="HTMLCode"/>
+          <w:color w:val="E5EFF5"/>
+          <w:bdr w:val="none" w:sz="0" w:space="0" w:color="auto" w:frame="1"/>
+        </w:rPr>
+        <w:t xml:space="preserve"> </w:t>
+      </w:r>
+      <w:r>
+        <w:rPr>
+          <w:rStyle w:val="hljs-keyword"/>
+          <w:rFonts w:ascii="inherit" w:hAnsi="inherit"/>
+          <w:color w:val="E5EFF5"/>
+          <w:sz w:val="21"/>
+          <w:szCs w:val="21"/>
+          <w:bdr w:val="none" w:sz="0" w:space="0" w:color="auto" w:frame="1"/>
+        </w:rPr>
+        <w:t>end</w:t>
+      </w:r>
+      <w:r>
+        <w:rPr>
+          <w:rStyle w:val="HTMLCode"/>
+          <w:color w:val="E5EFF5"/>
+          <w:bdr w:val="none" w:sz="0" w:space="0" w:color="auto" w:frame="1"/>
+        </w:rPr>
+        <w:t xml:space="preserve"> node</w:t>
+      </w:r>
+    </w:p>
+    <w:p>
+      <w:pPr>
+        <w:pStyle w:val="HTMLPreformatted"/>
+        <w:pBdr>
+          <w:top w:val="single" w:sz="6" w:space="15" w:color="000000"/>
+          <w:left w:val="single" w:sz="6" w:space="15" w:color="000000"/>
+          <w:bottom w:val="single" w:sz="6" w:space="15" w:color="000000"/>
+          <w:right w:val="single" w:sz="6" w:space="15" w:color="000000"/>
+        </w:pBdr>
+        <w:shd w:val="clear" w:color="auto" w:fill="0E0F11"/>
+        <w:spacing w:line="360" w:lineRule="atLeast"/>
+        <w:textAlignment w:val="baseline"/>
+        <w:rPr>
+          <w:rStyle w:val="HTMLCode"/>
+          <w:color w:val="E5EFF5"/>
+          <w:bdr w:val="none" w:sz="0" w:space="0" w:color="auto" w:frame="1"/>
+        </w:rPr>
+      </w:pPr>
+      <w:r>
+        <w:rPr>
+          <w:rStyle w:val="hljs-keyword"/>
+          <w:rFonts w:ascii="inherit" w:hAnsi="inherit"/>
+          <w:color w:val="E5EFF5"/>
+          <w:sz w:val="21"/>
+          <w:szCs w:val="21"/>
+          <w:bdr w:val="none" w:sz="0" w:space="0" w:color="auto" w:frame="1"/>
+        </w:rPr>
+        <w:t>parent</w:t>
+      </w:r>
+      <w:r>
+        <w:rPr>
+          <w:rStyle w:val="HTMLCode"/>
+          <w:color w:val="E5EFF5"/>
+          <w:bdr w:val="none" w:sz="0" w:space="0" w:color="auto" w:frame="1"/>
+        </w:rPr>
+        <w:t xml:space="preserve">= </w:t>
+      </w:r>
+      <w:r>
+        <w:rPr>
+          <w:rStyle w:val="hljs-builtin"/>
+          <w:rFonts w:ascii="inherit" w:hAnsi="inherit"/>
+          <w:color w:val="E5EFF5"/>
+          <w:sz w:val="21"/>
+          <w:szCs w:val="21"/>
+          <w:bdr w:val="none" w:sz="0" w:space="0" w:color="auto" w:frame="1"/>
+        </w:rPr>
+        <w:t>Array</w:t>
+      </w:r>
+      <w:r>
+        <w:rPr>
+          <w:rStyle w:val="HTMLCode"/>
+          <w:color w:val="E5EFF5"/>
+          <w:bdr w:val="none" w:sz="0" w:space="0" w:color="auto" w:frame="1"/>
+        </w:rPr>
+        <w:t xml:space="preserve"> </w:t>
+      </w:r>
+      <w:r>
+        <w:rPr>
+          <w:rStyle w:val="hljs-keyword"/>
+          <w:rFonts w:ascii="inherit" w:hAnsi="inherit"/>
+          <w:color w:val="E5EFF5"/>
+          <w:sz w:val="21"/>
+          <w:szCs w:val="21"/>
+          <w:bdr w:val="none" w:sz="0" w:space="0" w:color="auto" w:frame="1"/>
+        </w:rPr>
+        <w:t>where</w:t>
+      </w:r>
+      <w:r>
+        <w:rPr>
+          <w:rStyle w:val="HTMLCode"/>
+          <w:color w:val="E5EFF5"/>
+          <w:bdr w:val="none" w:sz="0" w:space="0" w:color="auto" w:frame="1"/>
+        </w:rPr>
+        <w:t xml:space="preserve"> </w:t>
+      </w:r>
+      <w:proofErr w:type="spellStart"/>
+      <w:r>
+        <w:rPr>
+          <w:rStyle w:val="HTMLCode"/>
+          <w:color w:val="E5EFF5"/>
+          <w:bdr w:val="none" w:sz="0" w:space="0" w:color="auto" w:frame="1"/>
+        </w:rPr>
+        <w:t>startparent</w:t>
+      </w:r>
+      <w:proofErr w:type="spellEnd"/>
+      <w:r>
+        <w:rPr>
+          <w:rStyle w:val="HTMLCode"/>
+          <w:color w:val="E5EFF5"/>
+          <w:bdr w:val="none" w:sz="0" w:space="0" w:color="auto" w:frame="1"/>
+        </w:rPr>
+        <w:t>[</w:t>
+      </w:r>
+      <w:proofErr w:type="spellStart"/>
+      <w:r>
+        <w:rPr>
+          <w:rStyle w:val="HTMLCode"/>
+          <w:color w:val="E5EFF5"/>
+          <w:bdr w:val="none" w:sz="0" w:space="0" w:color="auto" w:frame="1"/>
+        </w:rPr>
+        <w:t>i</w:t>
+      </w:r>
+      <w:proofErr w:type="spellEnd"/>
+      <w:r>
+        <w:rPr>
+          <w:rStyle w:val="HTMLCode"/>
+          <w:color w:val="E5EFF5"/>
+          <w:bdr w:val="none" w:sz="0" w:space="0" w:color="auto" w:frame="1"/>
+        </w:rPr>
+        <w:t xml:space="preserve">] </w:t>
+      </w:r>
+      <w:r>
+        <w:rPr>
+          <w:rStyle w:val="hljs-keyword"/>
+          <w:rFonts w:ascii="inherit" w:hAnsi="inherit"/>
+          <w:color w:val="E5EFF5"/>
+          <w:sz w:val="21"/>
+          <w:szCs w:val="21"/>
+          <w:bdr w:val="none" w:sz="0" w:space="0" w:color="auto" w:frame="1"/>
+        </w:rPr>
+        <w:t>is</w:t>
+      </w:r>
+      <w:r>
+        <w:rPr>
+          <w:rStyle w:val="HTMLCode"/>
+          <w:color w:val="E5EFF5"/>
+          <w:bdr w:val="none" w:sz="0" w:space="0" w:color="auto" w:frame="1"/>
+        </w:rPr>
+        <w:t xml:space="preserve"> </w:t>
+      </w:r>
+      <w:r>
+        <w:rPr>
+          <w:rStyle w:val="hljs-keyword"/>
+          <w:rFonts w:ascii="inherit" w:hAnsi="inherit"/>
+          <w:color w:val="E5EFF5"/>
+          <w:sz w:val="21"/>
+          <w:szCs w:val="21"/>
+          <w:bdr w:val="none" w:sz="0" w:space="0" w:color="auto" w:frame="1"/>
+        </w:rPr>
+        <w:t>parent</w:t>
+      </w:r>
+      <w:r>
+        <w:rPr>
+          <w:rStyle w:val="HTMLCode"/>
+          <w:color w:val="E5EFF5"/>
+          <w:bdr w:val="none" w:sz="0" w:space="0" w:color="auto" w:frame="1"/>
+        </w:rPr>
+        <w:t xml:space="preserve"> </w:t>
+      </w:r>
+      <w:r>
+        <w:rPr>
+          <w:rStyle w:val="hljs-keyword"/>
+          <w:rFonts w:ascii="inherit" w:hAnsi="inherit"/>
+          <w:color w:val="E5EFF5"/>
+          <w:sz w:val="21"/>
+          <w:szCs w:val="21"/>
+          <w:bdr w:val="none" w:sz="0" w:space="0" w:color="auto" w:frame="1"/>
+        </w:rPr>
+        <w:t>of</w:t>
+      </w:r>
+      <w:r>
+        <w:rPr>
+          <w:rStyle w:val="HTMLCode"/>
+          <w:color w:val="E5EFF5"/>
+          <w:bdr w:val="none" w:sz="0" w:space="0" w:color="auto" w:frame="1"/>
+        </w:rPr>
+        <w:t xml:space="preserve"> node </w:t>
+      </w:r>
+      <w:proofErr w:type="spellStart"/>
+      <w:r>
+        <w:rPr>
+          <w:rStyle w:val="HTMLCode"/>
+          <w:color w:val="E5EFF5"/>
+          <w:bdr w:val="none" w:sz="0" w:space="0" w:color="auto" w:frame="1"/>
+        </w:rPr>
+        <w:t>i</w:t>
+      </w:r>
+      <w:proofErr w:type="spellEnd"/>
+    </w:p>
+    <w:p>
+      <w:pPr>
+        <w:pStyle w:val="HTMLPreformatted"/>
+        <w:pBdr>
+          <w:top w:val="single" w:sz="6" w:space="15" w:color="000000"/>
+          <w:left w:val="single" w:sz="6" w:space="15" w:color="000000"/>
+          <w:bottom w:val="single" w:sz="6" w:space="15" w:color="000000"/>
+          <w:right w:val="single" w:sz="6" w:space="15" w:color="000000"/>
+        </w:pBdr>
+        <w:shd w:val="clear" w:color="auto" w:fill="0E0F11"/>
+        <w:spacing w:line="360" w:lineRule="atLeast"/>
+        <w:textAlignment w:val="baseline"/>
+        <w:rPr>
+          <w:rStyle w:val="HTMLCode"/>
+          <w:color w:val="E5EFF5"/>
+          <w:bdr w:val="none" w:sz="0" w:space="0" w:color="auto" w:frame="1"/>
+        </w:rPr>
+      </w:pPr>
+      <w:r>
+        <w:rPr>
+          <w:rStyle w:val="HTMLCode"/>
+          <w:color w:val="E5EFF5"/>
+          <w:bdr w:val="none" w:sz="0" w:space="0" w:color="auto" w:frame="1"/>
+        </w:rPr>
+        <w:t xml:space="preserve">visited= </w:t>
+      </w:r>
+      <w:r>
+        <w:rPr>
+          <w:rStyle w:val="hljs-builtin"/>
+          <w:rFonts w:ascii="inherit" w:hAnsi="inherit"/>
+          <w:color w:val="E5EFF5"/>
+          <w:sz w:val="21"/>
+          <w:szCs w:val="21"/>
+          <w:bdr w:val="none" w:sz="0" w:space="0" w:color="auto" w:frame="1"/>
+        </w:rPr>
+        <w:t>Array</w:t>
+      </w:r>
+      <w:r>
+        <w:rPr>
+          <w:rStyle w:val="HTMLCode"/>
+          <w:color w:val="E5EFF5"/>
+          <w:bdr w:val="none" w:sz="0" w:space="0" w:color="auto" w:frame="1"/>
+        </w:rPr>
+        <w:t xml:space="preserve"> </w:t>
+      </w:r>
+      <w:r>
+        <w:rPr>
+          <w:rStyle w:val="hljs-keyword"/>
+          <w:rFonts w:ascii="inherit" w:hAnsi="inherit"/>
+          <w:color w:val="E5EFF5"/>
+          <w:sz w:val="21"/>
+          <w:szCs w:val="21"/>
+          <w:bdr w:val="none" w:sz="0" w:space="0" w:color="auto" w:frame="1"/>
+        </w:rPr>
+        <w:t>where</w:t>
+      </w:r>
+      <w:r>
+        <w:rPr>
+          <w:rStyle w:val="HTMLCode"/>
+          <w:color w:val="E5EFF5"/>
+          <w:bdr w:val="none" w:sz="0" w:space="0" w:color="auto" w:frame="1"/>
+        </w:rPr>
+        <w:t xml:space="preserve"> visited[</w:t>
+      </w:r>
+      <w:proofErr w:type="spellStart"/>
+      <w:r>
+        <w:rPr>
+          <w:rStyle w:val="HTMLCode"/>
+          <w:color w:val="E5EFF5"/>
+          <w:bdr w:val="none" w:sz="0" w:space="0" w:color="auto" w:frame="1"/>
+        </w:rPr>
+        <w:t>i</w:t>
+      </w:r>
+      <w:proofErr w:type="spellEnd"/>
+      <w:r>
+        <w:rPr>
+          <w:rStyle w:val="HTMLCode"/>
+          <w:color w:val="E5EFF5"/>
+          <w:bdr w:val="none" w:sz="0" w:space="0" w:color="auto" w:frame="1"/>
+        </w:rPr>
+        <w:t>]=</w:t>
+      </w:r>
+      <w:r>
+        <w:rPr>
+          <w:rStyle w:val="hljs-literal"/>
+          <w:rFonts w:ascii="inherit" w:hAnsi="inherit"/>
+          <w:color w:val="E5EFF5"/>
+          <w:sz w:val="21"/>
+          <w:szCs w:val="21"/>
+          <w:bdr w:val="none" w:sz="0" w:space="0" w:color="auto" w:frame="1"/>
+        </w:rPr>
+        <w:t>True</w:t>
+      </w:r>
+      <w:r>
+        <w:rPr>
+          <w:rStyle w:val="HTMLCode"/>
+          <w:color w:val="E5EFF5"/>
+          <w:bdr w:val="none" w:sz="0" w:space="0" w:color="auto" w:frame="1"/>
+        </w:rPr>
+        <w:t xml:space="preserve"> </w:t>
+      </w:r>
+      <w:r>
+        <w:rPr>
+          <w:rStyle w:val="hljs-keyword"/>
+          <w:rFonts w:ascii="inherit" w:hAnsi="inherit"/>
+          <w:color w:val="E5EFF5"/>
+          <w:sz w:val="21"/>
+          <w:szCs w:val="21"/>
+          <w:bdr w:val="none" w:sz="0" w:space="0" w:color="auto" w:frame="1"/>
+        </w:rPr>
+        <w:t>if</w:t>
+      </w:r>
+      <w:r>
+        <w:rPr>
+          <w:rStyle w:val="HTMLCode"/>
+          <w:color w:val="E5EFF5"/>
+          <w:bdr w:val="none" w:sz="0" w:space="0" w:color="auto" w:frame="1"/>
+        </w:rPr>
+        <w:t xml:space="preserve"> node </w:t>
+      </w:r>
+      <w:proofErr w:type="spellStart"/>
+      <w:r>
+        <w:rPr>
+          <w:rStyle w:val="HTMLCode"/>
+          <w:color w:val="E5EFF5"/>
+          <w:bdr w:val="none" w:sz="0" w:space="0" w:color="auto" w:frame="1"/>
+        </w:rPr>
+        <w:t>i</w:t>
+      </w:r>
+      <w:proofErr w:type="spellEnd"/>
+      <w:r>
+        <w:rPr>
+          <w:rStyle w:val="HTMLCode"/>
+          <w:color w:val="E5EFF5"/>
+          <w:bdr w:val="none" w:sz="0" w:space="0" w:color="auto" w:frame="1"/>
+        </w:rPr>
+        <w:t xml:space="preserve"> has been encountered</w:t>
+      </w:r>
+    </w:p>
+    <w:p>
+      <w:pPr>
+        <w:pStyle w:val="HTMLPreformatted"/>
+        <w:pBdr>
+          <w:top w:val="single" w:sz="6" w:space="15" w:color="000000"/>
+          <w:left w:val="single" w:sz="6" w:space="15" w:color="000000"/>
+          <w:bottom w:val="single" w:sz="6" w:space="15" w:color="000000"/>
+          <w:right w:val="single" w:sz="6" w:space="15" w:color="000000"/>
+        </w:pBdr>
+        <w:shd w:val="clear" w:color="auto" w:fill="0E0F11"/>
+        <w:spacing w:line="360" w:lineRule="atLeast"/>
+        <w:textAlignment w:val="baseline"/>
+        <w:rPr>
+          <w:rStyle w:val="HTMLCode"/>
+          <w:color w:val="E5EFF5"/>
+          <w:bdr w:val="none" w:sz="0" w:space="0" w:color="auto" w:frame="1"/>
+        </w:rPr>
+      </w:pPr>
+      <w:r>
+        <w:rPr>
+          <w:rStyle w:val="hljs-keyword"/>
+          <w:rFonts w:ascii="inherit" w:hAnsi="inherit"/>
+          <w:color w:val="E5EFF5"/>
+          <w:sz w:val="21"/>
+          <w:szCs w:val="21"/>
+          <w:bdr w:val="none" w:sz="0" w:space="0" w:color="auto" w:frame="1"/>
+        </w:rPr>
+        <w:t>while</w:t>
+      </w:r>
+      <w:r>
+        <w:rPr>
+          <w:rStyle w:val="HTMLCode"/>
+          <w:color w:val="E5EFF5"/>
+          <w:bdr w:val="none" w:sz="0" w:space="0" w:color="auto" w:frame="1"/>
+        </w:rPr>
+        <w:t xml:space="preserve"> </w:t>
+      </w:r>
+      <w:proofErr w:type="spellStart"/>
+      <w:r>
+        <w:rPr>
+          <w:rStyle w:val="HTMLCode"/>
+          <w:color w:val="E5EFF5"/>
+          <w:bdr w:val="none" w:sz="0" w:space="0" w:color="auto" w:frame="1"/>
+        </w:rPr>
+        <w:t>startq</w:t>
+      </w:r>
+      <w:proofErr w:type="spellEnd"/>
+      <w:r>
+        <w:rPr>
+          <w:rStyle w:val="HTMLCode"/>
+          <w:color w:val="E5EFF5"/>
+          <w:bdr w:val="none" w:sz="0" w:space="0" w:color="auto" w:frame="1"/>
+        </w:rPr>
+        <w:t xml:space="preserve"> </w:t>
+      </w:r>
+      <w:r>
+        <w:rPr>
+          <w:rStyle w:val="hljs-keyword"/>
+          <w:rFonts w:ascii="inherit" w:hAnsi="inherit"/>
+          <w:color w:val="E5EFF5"/>
+          <w:sz w:val="21"/>
+          <w:szCs w:val="21"/>
+          <w:bdr w:val="none" w:sz="0" w:space="0" w:color="auto" w:frame="1"/>
+        </w:rPr>
+        <w:t>is</w:t>
+      </w:r>
+      <w:r>
+        <w:rPr>
+          <w:rStyle w:val="HTMLCode"/>
+          <w:color w:val="E5EFF5"/>
+          <w:bdr w:val="none" w:sz="0" w:space="0" w:color="auto" w:frame="1"/>
+        </w:rPr>
+        <w:t xml:space="preserve"> </w:t>
+      </w:r>
+      <w:r>
+        <w:rPr>
+          <w:rStyle w:val="hljs-keyword"/>
+          <w:rFonts w:ascii="inherit" w:hAnsi="inherit"/>
+          <w:color w:val="E5EFF5"/>
+          <w:sz w:val="21"/>
+          <w:szCs w:val="21"/>
+          <w:bdr w:val="none" w:sz="0" w:space="0" w:color="auto" w:frame="1"/>
+        </w:rPr>
+        <w:t>not</w:t>
+      </w:r>
+      <w:r>
+        <w:rPr>
+          <w:rStyle w:val="HTMLCode"/>
+          <w:color w:val="E5EFF5"/>
+          <w:bdr w:val="none" w:sz="0" w:space="0" w:color="auto" w:frame="1"/>
+        </w:rPr>
+        <w:t xml:space="preserve"> </w:t>
+      </w:r>
+      <w:r>
+        <w:rPr>
+          <w:rStyle w:val="hljs-keyword"/>
+          <w:rFonts w:ascii="inherit" w:hAnsi="inherit"/>
+          <w:color w:val="E5EFF5"/>
+          <w:sz w:val="21"/>
+          <w:szCs w:val="21"/>
+          <w:bdr w:val="none" w:sz="0" w:space="0" w:color="auto" w:frame="1"/>
+        </w:rPr>
+        <w:t>empty</w:t>
+      </w:r>
+      <w:r>
+        <w:rPr>
+          <w:rStyle w:val="HTMLCode"/>
+          <w:color w:val="E5EFF5"/>
+          <w:bdr w:val="none" w:sz="0" w:space="0" w:color="auto" w:frame="1"/>
+        </w:rPr>
+        <w:t xml:space="preserve"> </w:t>
+      </w:r>
+      <w:r>
+        <w:rPr>
+          <w:rStyle w:val="hljs-keyword"/>
+          <w:rFonts w:ascii="inherit" w:hAnsi="inherit"/>
+          <w:color w:val="E5EFF5"/>
+          <w:sz w:val="21"/>
+          <w:szCs w:val="21"/>
+          <w:bdr w:val="none" w:sz="0" w:space="0" w:color="auto" w:frame="1"/>
+        </w:rPr>
+        <w:t>and</w:t>
+      </w:r>
+      <w:r>
+        <w:rPr>
+          <w:rStyle w:val="HTMLCode"/>
+          <w:color w:val="E5EFF5"/>
+          <w:bdr w:val="none" w:sz="0" w:space="0" w:color="auto" w:frame="1"/>
+        </w:rPr>
+        <w:t xml:space="preserve"> </w:t>
+      </w:r>
+      <w:proofErr w:type="spellStart"/>
+      <w:r>
+        <w:rPr>
+          <w:rStyle w:val="HTMLCode"/>
+          <w:color w:val="E5EFF5"/>
+          <w:bdr w:val="none" w:sz="0" w:space="0" w:color="auto" w:frame="1"/>
+        </w:rPr>
+        <w:t>endq</w:t>
+      </w:r>
+      <w:proofErr w:type="spellEnd"/>
+      <w:r>
+        <w:rPr>
+          <w:rStyle w:val="HTMLCode"/>
+          <w:color w:val="E5EFF5"/>
+          <w:bdr w:val="none" w:sz="0" w:space="0" w:color="auto" w:frame="1"/>
+        </w:rPr>
+        <w:t xml:space="preserve"> </w:t>
+      </w:r>
+      <w:r>
+        <w:rPr>
+          <w:rStyle w:val="hljs-keyword"/>
+          <w:rFonts w:ascii="inherit" w:hAnsi="inherit"/>
+          <w:color w:val="E5EFF5"/>
+          <w:sz w:val="21"/>
+          <w:szCs w:val="21"/>
+          <w:bdr w:val="none" w:sz="0" w:space="0" w:color="auto" w:frame="1"/>
+        </w:rPr>
+        <w:t>is</w:t>
+      </w:r>
+      <w:r>
+        <w:rPr>
+          <w:rStyle w:val="HTMLCode"/>
+          <w:color w:val="E5EFF5"/>
+          <w:bdr w:val="none" w:sz="0" w:space="0" w:color="auto" w:frame="1"/>
+        </w:rPr>
+        <w:t xml:space="preserve"> </w:t>
+      </w:r>
+      <w:r>
+        <w:rPr>
+          <w:rStyle w:val="hljs-keyword"/>
+          <w:rFonts w:ascii="inherit" w:hAnsi="inherit"/>
+          <w:color w:val="E5EFF5"/>
+          <w:sz w:val="21"/>
+          <w:szCs w:val="21"/>
+          <w:bdr w:val="none" w:sz="0" w:space="0" w:color="auto" w:frame="1"/>
+        </w:rPr>
+        <w:t>not</w:t>
+      </w:r>
+      <w:r>
+        <w:rPr>
+          <w:rStyle w:val="HTMLCode"/>
+          <w:color w:val="E5EFF5"/>
+          <w:bdr w:val="none" w:sz="0" w:space="0" w:color="auto" w:frame="1"/>
+        </w:rPr>
+        <w:t xml:space="preserve"> </w:t>
+      </w:r>
+      <w:r>
+        <w:rPr>
+          <w:rStyle w:val="hljs-keyword"/>
+          <w:rFonts w:ascii="inherit" w:hAnsi="inherit"/>
+          <w:color w:val="E5EFF5"/>
+          <w:sz w:val="21"/>
+          <w:szCs w:val="21"/>
+          <w:bdr w:val="none" w:sz="0" w:space="0" w:color="auto" w:frame="1"/>
+        </w:rPr>
+        <w:t>empty</w:t>
+      </w:r>
+    </w:p>
+    <w:p>
+      <w:pPr>
+        <w:pStyle w:val="HTMLPreformatted"/>
+        <w:pBdr>
+          <w:top w:val="single" w:sz="6" w:space="15" w:color="000000"/>
+          <w:left w:val="single" w:sz="6" w:space="15" w:color="000000"/>
+          <w:bottom w:val="single" w:sz="6" w:space="15" w:color="000000"/>
+          <w:right w:val="single" w:sz="6" w:space="15" w:color="000000"/>
+        </w:pBdr>
+        <w:shd w:val="clear" w:color="auto" w:fill="0E0F11"/>
+        <w:spacing w:line="360" w:lineRule="atLeast"/>
+        <w:textAlignment w:val="baseline"/>
+        <w:rPr>
+          <w:rStyle w:val="HTMLCode"/>
+          <w:color w:val="E5EFF5"/>
+          <w:bdr w:val="none" w:sz="0" w:space="0" w:color="auto" w:frame="1"/>
+        </w:rPr>
+      </w:pPr>
+      <w:r>
+        <w:rPr>
+          <w:rStyle w:val="HTMLCode"/>
+          <w:color w:val="E5EFF5"/>
+          <w:bdr w:val="none" w:sz="0" w:space="0" w:color="auto" w:frame="1"/>
+        </w:rPr>
+        <w:t xml:space="preserve">    perform </w:t>
+      </w:r>
+      <w:r>
+        <w:rPr>
+          <w:rStyle w:val="hljs-keyword"/>
+          <w:rFonts w:ascii="inherit" w:hAnsi="inherit"/>
+          <w:color w:val="E5EFF5"/>
+          <w:sz w:val="21"/>
+          <w:szCs w:val="21"/>
+          <w:bdr w:val="none" w:sz="0" w:space="0" w:color="auto" w:frame="1"/>
+        </w:rPr>
+        <w:t>next</w:t>
+      </w:r>
+      <w:r>
+        <w:rPr>
+          <w:rStyle w:val="HTMLCode"/>
+          <w:color w:val="E5EFF5"/>
+          <w:bdr w:val="none" w:sz="0" w:space="0" w:color="auto" w:frame="1"/>
+        </w:rPr>
+        <w:t xml:space="preserve"> iteration </w:t>
+      </w:r>
+      <w:r>
+        <w:rPr>
+          <w:rStyle w:val="hljs-keyword"/>
+          <w:rFonts w:ascii="inherit" w:hAnsi="inherit"/>
+          <w:color w:val="E5EFF5"/>
+          <w:sz w:val="21"/>
+          <w:szCs w:val="21"/>
+          <w:bdr w:val="none" w:sz="0" w:space="0" w:color="auto" w:frame="1"/>
+        </w:rPr>
+        <w:t>of</w:t>
+      </w:r>
+      <w:r>
+        <w:rPr>
+          <w:rStyle w:val="HTMLCode"/>
+          <w:color w:val="E5EFF5"/>
+          <w:bdr w:val="none" w:sz="0" w:space="0" w:color="auto" w:frame="1"/>
+        </w:rPr>
+        <w:t xml:space="preserve"> BFS </w:t>
+      </w:r>
+      <w:r>
+        <w:rPr>
+          <w:rStyle w:val="hljs-keyword"/>
+          <w:rFonts w:ascii="inherit" w:hAnsi="inherit"/>
+          <w:color w:val="E5EFF5"/>
+          <w:sz w:val="21"/>
+          <w:szCs w:val="21"/>
+          <w:bdr w:val="none" w:sz="0" w:space="0" w:color="auto" w:frame="1"/>
+        </w:rPr>
+        <w:t>for</w:t>
+      </w:r>
+      <w:r>
+        <w:rPr>
+          <w:rStyle w:val="HTMLCode"/>
+          <w:color w:val="E5EFF5"/>
+          <w:bdr w:val="none" w:sz="0" w:space="0" w:color="auto" w:frame="1"/>
+        </w:rPr>
+        <w:t xml:space="preserve"> </w:t>
+      </w:r>
+      <w:proofErr w:type="spellStart"/>
+      <w:r>
+        <w:rPr>
+          <w:rStyle w:val="HTMLCode"/>
+          <w:color w:val="E5EFF5"/>
+          <w:bdr w:val="none" w:sz="0" w:space="0" w:color="auto" w:frame="1"/>
+        </w:rPr>
+        <w:t>startq</w:t>
+      </w:r>
+      <w:proofErr w:type="spellEnd"/>
+      <w:r>
+        <w:rPr>
+          <w:rStyle w:val="HTMLCode"/>
+          <w:color w:val="E5EFF5"/>
+          <w:bdr w:val="none" w:sz="0" w:space="0" w:color="auto" w:frame="1"/>
+        </w:rPr>
+        <w:t xml:space="preserve"> (also </w:t>
+      </w:r>
+      <w:r>
+        <w:rPr>
+          <w:rStyle w:val="hljs-keyword"/>
+          <w:rFonts w:ascii="inherit" w:hAnsi="inherit"/>
+          <w:color w:val="E5EFF5"/>
+          <w:sz w:val="21"/>
+          <w:szCs w:val="21"/>
+          <w:bdr w:val="none" w:sz="0" w:space="0" w:color="auto" w:frame="1"/>
+        </w:rPr>
+        <w:t>save</w:t>
+      </w:r>
+      <w:r>
+        <w:rPr>
+          <w:rStyle w:val="HTMLCode"/>
+          <w:color w:val="E5EFF5"/>
+          <w:bdr w:val="none" w:sz="0" w:space="0" w:color="auto" w:frame="1"/>
+        </w:rPr>
+        <w:t xml:space="preserve"> the </w:t>
+      </w:r>
+      <w:r>
+        <w:rPr>
+          <w:rStyle w:val="hljs-keyword"/>
+          <w:rFonts w:ascii="inherit" w:hAnsi="inherit"/>
+          <w:color w:val="E5EFF5"/>
+          <w:sz w:val="21"/>
+          <w:szCs w:val="21"/>
+          <w:bdr w:val="none" w:sz="0" w:space="0" w:color="auto" w:frame="1"/>
+        </w:rPr>
+        <w:t>parent</w:t>
+      </w:r>
+      <w:r>
+        <w:rPr>
+          <w:rStyle w:val="HTMLCode"/>
+          <w:color w:val="E5EFF5"/>
+          <w:bdr w:val="none" w:sz="0" w:space="0" w:color="auto" w:frame="1"/>
+        </w:rPr>
+        <w:t xml:space="preserve"> </w:t>
+      </w:r>
+      <w:r>
+        <w:rPr>
+          <w:rStyle w:val="hljs-keyword"/>
+          <w:rFonts w:ascii="inherit" w:hAnsi="inherit"/>
+          <w:color w:val="E5EFF5"/>
+          <w:sz w:val="21"/>
+          <w:szCs w:val="21"/>
+          <w:bdr w:val="none" w:sz="0" w:space="0" w:color="auto" w:frame="1"/>
+        </w:rPr>
+        <w:t>of</w:t>
+      </w:r>
+      <w:r>
+        <w:rPr>
+          <w:rStyle w:val="HTMLCode"/>
+          <w:color w:val="E5EFF5"/>
+          <w:bdr w:val="none" w:sz="0" w:space="0" w:color="auto" w:frame="1"/>
+        </w:rPr>
+        <w:t xml:space="preserve"> children </w:t>
+      </w:r>
+      <w:r>
+        <w:rPr>
+          <w:rStyle w:val="hljs-keyword"/>
+          <w:rFonts w:ascii="inherit" w:hAnsi="inherit"/>
+          <w:color w:val="E5EFF5"/>
+          <w:sz w:val="21"/>
+          <w:szCs w:val="21"/>
+          <w:bdr w:val="none" w:sz="0" w:space="0" w:color="auto" w:frame="1"/>
+        </w:rPr>
+        <w:t>in</w:t>
+      </w:r>
+      <w:r>
+        <w:rPr>
+          <w:rStyle w:val="HTMLCode"/>
+          <w:color w:val="E5EFF5"/>
+          <w:bdr w:val="none" w:sz="0" w:space="0" w:color="auto" w:frame="1"/>
+        </w:rPr>
+        <w:t xml:space="preserve"> </w:t>
+      </w:r>
+      <w:r>
+        <w:rPr>
+          <w:rStyle w:val="hljs-keyword"/>
+          <w:rFonts w:ascii="inherit" w:hAnsi="inherit"/>
+          <w:color w:val="E5EFF5"/>
+          <w:sz w:val="21"/>
+          <w:szCs w:val="21"/>
+          <w:bdr w:val="none" w:sz="0" w:space="0" w:color="auto" w:frame="1"/>
+        </w:rPr>
+        <w:t>parent</w:t>
+      </w:r>
+      <w:r>
+        <w:rPr>
+          <w:rStyle w:val="HTMLCode"/>
+          <w:color w:val="E5EFF5"/>
+          <w:bdr w:val="none" w:sz="0" w:space="0" w:color="auto" w:frame="1"/>
+        </w:rPr>
+        <w:t xml:space="preserve"> </w:t>
+      </w:r>
+      <w:r>
+        <w:rPr>
+          <w:rStyle w:val="hljs-builtin"/>
+          <w:rFonts w:ascii="inherit" w:hAnsi="inherit"/>
+          <w:color w:val="E5EFF5"/>
+          <w:sz w:val="21"/>
+          <w:szCs w:val="21"/>
+          <w:bdr w:val="none" w:sz="0" w:space="0" w:color="auto" w:frame="1"/>
+        </w:rPr>
+        <w:t>array</w:t>
+      </w:r>
+      <w:r>
+        <w:rPr>
+          <w:rStyle w:val="HTMLCode"/>
+          <w:color w:val="E5EFF5"/>
+          <w:bdr w:val="none" w:sz="0" w:space="0" w:color="auto" w:frame="1"/>
+        </w:rPr>
+        <w:t>)</w:t>
+      </w:r>
+    </w:p>
+    <w:p>
+      <w:pPr>
+        <w:pStyle w:val="HTMLPreformatted"/>
+        <w:pBdr>
+          <w:top w:val="single" w:sz="6" w:space="15" w:color="000000"/>
+          <w:left w:val="single" w:sz="6" w:space="15" w:color="000000"/>
+          <w:bottom w:val="single" w:sz="6" w:space="15" w:color="000000"/>
+          <w:right w:val="single" w:sz="6" w:space="15" w:color="000000"/>
+        </w:pBdr>
+        <w:shd w:val="clear" w:color="auto" w:fill="0E0F11"/>
+        <w:spacing w:line="360" w:lineRule="atLeast"/>
+        <w:textAlignment w:val="baseline"/>
+        <w:rPr>
+          <w:rStyle w:val="HTMLCode"/>
+          <w:color w:val="E5EFF5"/>
+          <w:bdr w:val="none" w:sz="0" w:space="0" w:color="auto" w:frame="1"/>
+        </w:rPr>
+      </w:pPr>
+      <w:r>
+        <w:rPr>
+          <w:rStyle w:val="HTMLCode"/>
+          <w:color w:val="E5EFF5"/>
+          <w:bdr w:val="none" w:sz="0" w:space="0" w:color="auto" w:frame="1"/>
+        </w:rPr>
+        <w:t xml:space="preserve">    perform </w:t>
+      </w:r>
+      <w:r>
+        <w:rPr>
+          <w:rStyle w:val="hljs-keyword"/>
+          <w:rFonts w:ascii="inherit" w:hAnsi="inherit"/>
+          <w:color w:val="E5EFF5"/>
+          <w:sz w:val="21"/>
+          <w:szCs w:val="21"/>
+          <w:bdr w:val="none" w:sz="0" w:space="0" w:color="auto" w:frame="1"/>
+        </w:rPr>
+        <w:t>next</w:t>
+      </w:r>
+      <w:r>
+        <w:rPr>
+          <w:rStyle w:val="HTMLCode"/>
+          <w:color w:val="E5EFF5"/>
+          <w:bdr w:val="none" w:sz="0" w:space="0" w:color="auto" w:frame="1"/>
+        </w:rPr>
+        <w:t xml:space="preserve"> iteration </w:t>
+      </w:r>
+      <w:r>
+        <w:rPr>
+          <w:rStyle w:val="hljs-keyword"/>
+          <w:rFonts w:ascii="inherit" w:hAnsi="inherit"/>
+          <w:color w:val="E5EFF5"/>
+          <w:sz w:val="21"/>
+          <w:szCs w:val="21"/>
+          <w:bdr w:val="none" w:sz="0" w:space="0" w:color="auto" w:frame="1"/>
+        </w:rPr>
+        <w:t>of</w:t>
+      </w:r>
+      <w:r>
+        <w:rPr>
+          <w:rStyle w:val="HTMLCode"/>
+          <w:color w:val="E5EFF5"/>
+          <w:bdr w:val="none" w:sz="0" w:space="0" w:color="auto" w:frame="1"/>
+        </w:rPr>
+        <w:t xml:space="preserve"> BFS </w:t>
+      </w:r>
+      <w:r>
+        <w:rPr>
+          <w:rStyle w:val="hljs-keyword"/>
+          <w:rFonts w:ascii="inherit" w:hAnsi="inherit"/>
+          <w:color w:val="E5EFF5"/>
+          <w:sz w:val="21"/>
+          <w:szCs w:val="21"/>
+          <w:bdr w:val="none" w:sz="0" w:space="0" w:color="auto" w:frame="1"/>
+        </w:rPr>
+        <w:t>for</w:t>
+      </w:r>
+      <w:r>
+        <w:rPr>
+          <w:rStyle w:val="HTMLCode"/>
+          <w:color w:val="E5EFF5"/>
+          <w:bdr w:val="none" w:sz="0" w:space="0" w:color="auto" w:frame="1"/>
+        </w:rPr>
+        <w:t xml:space="preserve"> </w:t>
+      </w:r>
+      <w:proofErr w:type="spellStart"/>
+      <w:r>
+        <w:rPr>
+          <w:rStyle w:val="HTMLCode"/>
+          <w:color w:val="E5EFF5"/>
+          <w:bdr w:val="none" w:sz="0" w:space="0" w:color="auto" w:frame="1"/>
+        </w:rPr>
+        <w:t>endq</w:t>
+      </w:r>
+      <w:proofErr w:type="spellEnd"/>
+    </w:p>
+    <w:p>
+      <w:pPr>
+        <w:pStyle w:val="HTMLPreformatted"/>
+        <w:pBdr>
+          <w:top w:val="single" w:sz="6" w:space="15" w:color="000000"/>
+          <w:left w:val="single" w:sz="6" w:space="15" w:color="000000"/>
+          <w:bottom w:val="single" w:sz="6" w:space="15" w:color="000000"/>
+          <w:right w:val="single" w:sz="6" w:space="15" w:color="000000"/>
+        </w:pBdr>
+        <w:shd w:val="clear" w:color="auto" w:fill="0E0F11"/>
+        <w:spacing w:line="360" w:lineRule="atLeast"/>
+        <w:textAlignment w:val="baseline"/>
+        <w:rPr>
+          <w:rStyle w:val="HTMLCode"/>
+          <w:color w:val="E5EFF5"/>
+          <w:bdr w:val="none" w:sz="0" w:space="0" w:color="auto" w:frame="1"/>
+        </w:rPr>
+      </w:pPr>
+      <w:r>
+        <w:rPr>
+          <w:rStyle w:val="HTMLCode"/>
+          <w:color w:val="E5EFF5"/>
+          <w:bdr w:val="none" w:sz="0" w:space="0" w:color="auto" w:frame="1"/>
+        </w:rPr>
+        <w:t xml:space="preserve">    </w:t>
+      </w:r>
+      <w:r>
+        <w:rPr>
+          <w:rStyle w:val="hljs-keyword"/>
+          <w:rFonts w:ascii="inherit" w:hAnsi="inherit"/>
+          <w:color w:val="E5EFF5"/>
+          <w:sz w:val="21"/>
+          <w:szCs w:val="21"/>
+          <w:bdr w:val="none" w:sz="0" w:space="0" w:color="auto" w:frame="1"/>
+        </w:rPr>
+        <w:t>if</w:t>
+      </w:r>
+      <w:r>
+        <w:rPr>
+          <w:rStyle w:val="HTMLCode"/>
+          <w:color w:val="E5EFF5"/>
+          <w:bdr w:val="none" w:sz="0" w:space="0" w:color="auto" w:frame="1"/>
+        </w:rPr>
+        <w:t xml:space="preserve"> we have encountered the intersection node</w:t>
+      </w:r>
+    </w:p>
+    <w:p>
+      <w:pPr>
+        <w:pStyle w:val="HTMLPreformatted"/>
+        <w:pBdr>
+          <w:top w:val="single" w:sz="6" w:space="15" w:color="000000"/>
+          <w:left w:val="single" w:sz="6" w:space="15" w:color="000000"/>
+          <w:bottom w:val="single" w:sz="6" w:space="15" w:color="000000"/>
+          <w:right w:val="single" w:sz="6" w:space="15" w:color="000000"/>
+        </w:pBdr>
+        <w:shd w:val="clear" w:color="auto" w:fill="0E0F11"/>
+        <w:spacing w:line="360" w:lineRule="atLeast"/>
+        <w:textAlignment w:val="baseline"/>
+        <w:rPr>
+          <w:rStyle w:val="HTMLCode"/>
+          <w:color w:val="E5EFF5"/>
+          <w:bdr w:val="none" w:sz="0" w:space="0" w:color="auto" w:frame="1"/>
+        </w:rPr>
+      </w:pPr>
+      <w:r>
+        <w:rPr>
+          <w:rStyle w:val="HTMLCode"/>
+          <w:color w:val="E5EFF5"/>
+          <w:bdr w:val="none" w:sz="0" w:space="0" w:color="auto" w:frame="1"/>
+        </w:rPr>
+        <w:t xml:space="preserve">        </w:t>
+      </w:r>
+      <w:r>
+        <w:rPr>
+          <w:rStyle w:val="hljs-keyword"/>
+          <w:rFonts w:ascii="inherit" w:hAnsi="inherit"/>
+          <w:color w:val="E5EFF5"/>
+          <w:sz w:val="21"/>
+          <w:szCs w:val="21"/>
+          <w:bdr w:val="none" w:sz="0" w:space="0" w:color="auto" w:frame="1"/>
+        </w:rPr>
+        <w:t>save</w:t>
+      </w:r>
+      <w:r>
+        <w:rPr>
+          <w:rStyle w:val="HTMLCode"/>
+          <w:color w:val="E5EFF5"/>
+          <w:bdr w:val="none" w:sz="0" w:space="0" w:color="auto" w:frame="1"/>
+        </w:rPr>
+        <w:t xml:space="preserve"> the intersection node</w:t>
+      </w:r>
+    </w:p>
+    <w:p>
+      <w:pPr>
+        <w:pStyle w:val="HTMLPreformatted"/>
+        <w:pBdr>
+          <w:top w:val="single" w:sz="6" w:space="15" w:color="000000"/>
+          <w:left w:val="single" w:sz="6" w:space="15" w:color="000000"/>
+          <w:bottom w:val="single" w:sz="6" w:space="15" w:color="000000"/>
+          <w:right w:val="single" w:sz="6" w:space="15" w:color="000000"/>
+        </w:pBdr>
+        <w:shd w:val="clear" w:color="auto" w:fill="0E0F11"/>
+        <w:spacing w:line="360" w:lineRule="atLeast"/>
+        <w:textAlignment w:val="baseline"/>
+        <w:rPr>
+          <w:rStyle w:val="HTMLCode"/>
+          <w:color w:val="E5EFF5"/>
+          <w:bdr w:val="none" w:sz="0" w:space="0" w:color="auto" w:frame="1"/>
+        </w:rPr>
+      </w:pPr>
+      <w:r>
+        <w:rPr>
+          <w:rStyle w:val="HTMLCode"/>
+          <w:color w:val="E5EFF5"/>
+          <w:bdr w:val="none" w:sz="0" w:space="0" w:color="auto" w:frame="1"/>
+        </w:rPr>
+        <w:t xml:space="preserve">        break</w:t>
+      </w:r>
+    </w:p>
+    <w:p>
+      <w:pPr>
+        <w:pStyle w:val="HTMLPreformatted"/>
+        <w:pBdr>
+          <w:top w:val="single" w:sz="6" w:space="15" w:color="000000"/>
+          <w:left w:val="single" w:sz="6" w:space="15" w:color="000000"/>
+          <w:bottom w:val="single" w:sz="6" w:space="15" w:color="000000"/>
+          <w:right w:val="single" w:sz="6" w:space="15" w:color="000000"/>
+        </w:pBdr>
+        <w:shd w:val="clear" w:color="auto" w:fill="0E0F11"/>
+        <w:spacing w:line="360" w:lineRule="atLeast"/>
+        <w:textAlignment w:val="baseline"/>
+        <w:rPr>
+          <w:color w:val="E5EFF5"/>
+        </w:rPr>
+      </w:pPr>
+      <w:r>
+        <w:rPr>
+          <w:rStyle w:val="hljs-keyword"/>
+          <w:rFonts w:ascii="inherit" w:hAnsi="inherit"/>
+          <w:color w:val="E5EFF5"/>
+          <w:sz w:val="21"/>
+          <w:szCs w:val="21"/>
+          <w:bdr w:val="none" w:sz="0" w:space="0" w:color="auto" w:frame="1"/>
+        </w:rPr>
+        <w:t>using</w:t>
+      </w:r>
+      <w:r>
+        <w:rPr>
+          <w:rStyle w:val="HTMLCode"/>
+          <w:color w:val="E5EFF5"/>
+          <w:bdr w:val="none" w:sz="0" w:space="0" w:color="auto" w:frame="1"/>
+        </w:rPr>
+        <w:t xml:space="preserve"> intersection node, find the </w:t>
+      </w:r>
+      <w:r>
+        <w:rPr>
+          <w:rStyle w:val="hljs-keyword"/>
+          <w:rFonts w:ascii="inherit" w:hAnsi="inherit"/>
+          <w:color w:val="E5EFF5"/>
+          <w:sz w:val="21"/>
+          <w:szCs w:val="21"/>
+          <w:bdr w:val="none" w:sz="0" w:space="0" w:color="auto" w:frame="1"/>
+        </w:rPr>
+        <w:t>path</w:t>
+      </w:r>
+      <w:r>
+        <w:rPr>
+          <w:rStyle w:val="HTMLCode"/>
+          <w:color w:val="E5EFF5"/>
+          <w:bdr w:val="none" w:sz="0" w:space="0" w:color="auto" w:frame="1"/>
+        </w:rPr>
+        <w:t xml:space="preserve"> </w:t>
+      </w:r>
+      <w:r>
+        <w:rPr>
+          <w:rStyle w:val="hljs-keyword"/>
+          <w:rFonts w:ascii="inherit" w:hAnsi="inherit"/>
+          <w:color w:val="E5EFF5"/>
+          <w:sz w:val="21"/>
+          <w:szCs w:val="21"/>
+          <w:bdr w:val="none" w:sz="0" w:space="0" w:color="auto" w:frame="1"/>
+        </w:rPr>
+        <w:t>using</w:t>
+      </w:r>
+      <w:r>
+        <w:rPr>
+          <w:rStyle w:val="HTMLCode"/>
+          <w:color w:val="E5EFF5"/>
+          <w:bdr w:val="none" w:sz="0" w:space="0" w:color="auto" w:frame="1"/>
+        </w:rPr>
+        <w:t xml:space="preserve"> </w:t>
+      </w:r>
+      <w:r>
+        <w:rPr>
+          <w:rStyle w:val="hljs-keyword"/>
+          <w:rFonts w:ascii="inherit" w:hAnsi="inherit"/>
+          <w:color w:val="E5EFF5"/>
+          <w:sz w:val="21"/>
+          <w:szCs w:val="21"/>
+          <w:bdr w:val="none" w:sz="0" w:space="0" w:color="auto" w:frame="1"/>
+        </w:rPr>
+        <w:t>parent</w:t>
+      </w:r>
+      <w:r>
+        <w:rPr>
+          <w:rStyle w:val="HTMLCode"/>
+          <w:color w:val="E5EFF5"/>
+          <w:bdr w:val="none" w:sz="0" w:space="0" w:color="auto" w:frame="1"/>
+        </w:rPr>
+        <w:t xml:space="preserve"> </w:t>
+      </w:r>
+      <w:r>
+        <w:rPr>
+          <w:rStyle w:val="hljs-builtin"/>
+          <w:rFonts w:ascii="inherit" w:hAnsi="inherit"/>
+          <w:color w:val="E5EFF5"/>
+          <w:sz w:val="21"/>
+          <w:szCs w:val="21"/>
+          <w:bdr w:val="none" w:sz="0" w:space="0" w:color="auto" w:frame="1"/>
+        </w:rPr>
+        <w:t>array</w:t>
+      </w:r>
+    </w:p>
+    <w:p>
+      <w:pPr>
+        <w:bidi/>
+        <w:rPr>
+          <w:rFonts w:cs="B Nazanin"/>
+          <w:sz w:val="28"/>
+          <w:szCs w:val="28"/>
+          <w:rtl/>
+          <w:lang w:bidi="fa-IR"/>
+        </w:rPr>
+      </w:pPr>
+      <w:r>
+        <w:rPr>
+          <w:rFonts w:cs="B Nazanin" w:hint="cs"/>
+          <w:sz w:val="28"/>
+          <w:szCs w:val="28"/>
+          <w:rtl/>
+          <w:lang w:bidi="fa-IR"/>
+        </w:rPr>
+        <w:t>برای پیدا کردن چند هدف میتوان چند گره متفاوت را به عنوان نقاط شروع از اخر و اول درخت ها انتخاب و جستجو کرد تا به نتیجه دلخواه برسیم.</w:t>
+      </w:r>
+    </w:p>
+    <w:p>
+      <w:pPr>
+        <w:bidi/>
+        <w:rPr>
+          <w:rFonts w:cs="B Nazanin"/>
+          <w:sz w:val="28"/>
+          <w:szCs w:val="28"/>
+          <w:rtl/>
+          <w:lang w:bidi="fa-IR"/>
+        </w:rPr>
+      </w:pPr>
+    </w:p>
+    <w:p>
+      <w:pPr>
+        <w:bidi/>
+        <w:rPr>
+          <w:rFonts w:cs="B Nazanin"/>
+          <w:sz w:val="28"/>
+          <w:szCs w:val="28"/>
+          <w:rtl/>
+          <w:lang w:bidi="fa-IR"/>
+        </w:rPr>
+      </w:pPr>
+    </w:p>
+    <w:p>
+      <w:pPr>
+        <w:bidi/>
+        <w:rPr>
+          <w:rFonts w:cs="B Nazanin"/>
+          <w:sz w:val="28"/>
+          <w:szCs w:val="28"/>
+          <w:rtl/>
+          <w:lang w:bidi="fa-IR"/>
+        </w:rPr>
+      </w:pPr>
+    </w:p>
+    <w:p>
+      <w:pPr>
+        <w:bidi/>
+        <w:rPr>
+          <w:rFonts w:cs="B Nazanin"/>
+          <w:sz w:val="28"/>
+          <w:szCs w:val="28"/>
+          <w:rtl/>
+          <w:lang w:bidi="fa-IR"/>
+        </w:rPr>
+      </w:pPr>
+    </w:p>
+    <w:p>
+      <w:pPr>
+        <w:bidi/>
+        <w:rPr>
+          <w:rFonts w:cs="B Nazanin"/>
+          <w:sz w:val="28"/>
+          <w:szCs w:val="28"/>
+          <w:rtl/>
+          <w:lang w:bidi="fa-IR"/>
+        </w:rPr>
+      </w:pPr>
+    </w:p>
+    <w:p>
+      <w:pPr>
+        <w:bidi/>
+        <w:rPr>
+          <w:rFonts w:cs="B Nazanin"/>
+          <w:sz w:val="28"/>
+          <w:szCs w:val="28"/>
+          <w:rtl/>
+          <w:lang w:bidi="fa-IR"/>
+        </w:rPr>
+      </w:pPr>
+      <w:r>
+        <w:rPr>
+          <w:noProof/>
+        </w:rPr>
+        <w:lastRenderedPageBreak/>
+        <w:drawing>
+          <wp:inline distT="0" distB="0" distL="0" distR="0" wp14:anchorId="15F97C92" wp14:editId="7B6B01FC">
+            <wp:extent cx="5943600" cy="401955"/>
+            <wp:effectExtent l="0" t="0" r="0" b="0"/>
+            <wp:docPr id="14" name="Picture 14"/>
+            <wp:cNvGraphicFramePr>
+              <a:graphicFrameLocks xmlns:a="http://schemas.openxmlformats.org/drawingml/2006/main" noChangeAspect="1"/>
+            </wp:cNvGraphicFramePr>
+            <a:graphic xmlns:a="http://schemas.openxmlformats.org/drawingml/2006/main">
+              <a:graphicData uri="http://schemas.openxmlformats.org/drawingml/2006/picture">
+                <pic:pic xmlns:pic="http://schemas.openxmlformats.org/drawingml/2006/picture">
+                  <pic:nvPicPr>
+                    <pic:cNvPr id="1" name=""/>
+                    <pic:cNvPicPr/>
+                  </pic:nvPicPr>
+                  <pic:blipFill>
+                    <a:blip r:embed="rId19"/>
+                    <a:stretch>
+                      <a:fillRect/>
+                    </a:stretch>
+                  </pic:blipFill>
+                  <pic:spPr>
+                    <a:xfrm>
+                      <a:off x="0" y="0"/>
+                      <a:ext cx="5943600" cy="401955"/>
+                    </a:xfrm>
+                    <a:prstGeom prst="rect">
+                      <a:avLst/>
+                    </a:prstGeom>
+                  </pic:spPr>
+                </pic:pic>
+              </a:graphicData>
+            </a:graphic>
+          </wp:inline>
+        </w:drawing>
+      </w:r>
+    </w:p>
+    <w:p>
+      <w:pPr>
+        <w:bidi/>
+        <w:rPr>
+          <w:rFonts w:cs="B Nazanin"/>
+          <w:sz w:val="28"/>
+          <w:szCs w:val="28"/>
+          <w:rtl/>
+          <w:lang w:bidi="fa-IR"/>
+        </w:rPr>
+      </w:pPr>
+    </w:p>
+    <w:p>
+      <w:pPr>
+        <w:bidi/>
+        <w:rPr>
+          <w:rFonts w:cs="B Nazanin" w:hint="cs"/>
+          <w:sz w:val="28"/>
+          <w:szCs w:val="28"/>
+          <w:lang w:bidi="fa-IR"/>
+        </w:rPr>
+      </w:pPr>
     </w:p>
     <w:sectPr>
-      <w:headerReference w:type="default" r:id="rId18"/>
+      <w:headerReference w:type="default" r:id="rId20"/>
       <w:pgSz w:w="12240" w:h="15840"/>
       <w:pgMar w:top="1440" w:right="1440" w:bottom="1440" w:left="1440" w:header="720" w:footer="720" w:gutter="0"/>
       <w:cols w:space="720"/>
@@ -6233,6 +8131,34 @@
       <w:bCs/>
     </w:rPr>
   </w:style>
+  <w:style w:type="character" w:styleId="HTMLCode">
+    <w:name w:val="HTML Code"/>
+    <w:basedOn w:val="DefaultParagraphFont"/>
+    <w:uiPriority w:val="99"/>
+    <w:semiHidden/>
+    <w:unhideWhenUsed/>
+    <w:rsid w:val="00754F87"/>
+    <w:rPr>
+      <w:rFonts w:ascii="Courier New" w:eastAsia="Times New Roman" w:hAnsi="Courier New" w:cs="Courier New"/>
+      <w:sz w:val="20"/>
+      <w:szCs w:val="20"/>
+    </w:rPr>
+  </w:style>
+  <w:style w:type="character" w:customStyle="1" w:styleId="hljs-keyword">
+    <w:name w:val="hljs-keyword"/>
+    <w:basedOn w:val="DefaultParagraphFont"/>
+    <w:rsid w:val="00754F87"/>
+  </w:style>
+  <w:style w:type="character" w:customStyle="1" w:styleId="hljs-builtin">
+    <w:name w:val="hljs-built_in"/>
+    <w:basedOn w:val="DefaultParagraphFont"/>
+    <w:rsid w:val="00754F87"/>
+  </w:style>
+  <w:style w:type="character" w:customStyle="1" w:styleId="hljs-literal">
+    <w:name w:val="hljs-literal"/>
+    <w:basedOn w:val="DefaultParagraphFont"/>
+    <w:rsid w:val="00754F87"/>
+  </w:style>
 </w:styles>
 </file>
 

</xml_diff>